<commit_message>
Letster comit vor dem Push
</commit_message>
<xml_diff>
--- a/Doku/Dokumentation.docx
+++ b/Doku/Dokumentation.docx
@@ -4,18 +4,17 @@
   <w:body>
     <w:sdt>
       <w:sdtPr>
+        <w:rPr>
+          <w:rFonts w:eastAsiaTheme="minorHAnsi"/>
+          <w:lang w:val="de-CH"/>
+        </w:rPr>
         <w:id w:val="-1751032858"/>
         <w:docPartObj>
           <w:docPartGallery w:val="Cover Pages"/>
           <w:docPartUnique/>
         </w:docPartObj>
       </w:sdtPr>
-      <w:sdtEndPr>
-        <w:rPr>
-          <w:rFonts w:eastAsiaTheme="minorHAnsi"/>
-          <w:lang w:val="de-CH"/>
-        </w:rPr>
-      </w:sdtEndPr>
+      <w:sdtEndPr/>
       <w:sdtContent>
         <w:p>
           <w:pPr>
@@ -99,6 +98,7 @@
                                     <w:dataBinding w:prefixMappings="xmlns:ns0='http://purl.org/dc/elements/1.1/' xmlns:ns1='http://schemas.openxmlformats.org/package/2006/metadata/core-properties' " w:xpath="/ns1:coreProperties[1]/ns0:title[1]" w:storeItemID="{6C3C8BC8-F283-45AE-878A-BAB7291924A1}"/>
                                     <w:text/>
                                   </w:sdtPr>
+                                  <w:sdtEndPr/>
                                   <w:sdtContent>
                                     <w:r>
                                       <w:rPr>
@@ -117,6 +117,15 @@
                                         <w:szCs w:val="72"/>
                                       </w:rPr>
                                       <w:t>022</w:t>
+                                    </w:r>
+                                    <w:r>
+                                      <w:rPr>
+                                        <w:rFonts w:asciiTheme="majorHAnsi" w:eastAsiaTheme="majorEastAsia" w:hAnsiTheme="majorHAnsi" w:cstheme="majorBidi"/>
+                                        <w:color w:val="262626" w:themeColor="text1" w:themeTint="D9"/>
+                                        <w:sz w:val="72"/>
+                                        <w:szCs w:val="72"/>
+                                      </w:rPr>
+                                      <w:t xml:space="preserve"> </w:t>
                                     </w:r>
                                   </w:sdtContent>
                                 </w:sdt>
@@ -153,6 +162,7 @@
                                     <w:dataBinding w:prefixMappings="xmlns:ns0='http://purl.org/dc/elements/1.1/' xmlns:ns1='http://schemas.openxmlformats.org/package/2006/metadata/core-properties' " w:xpath="/ns1:coreProperties[1]/ns0:subject[1]" w:storeItemID="{6C3C8BC8-F283-45AE-878A-BAB7291924A1}"/>
                                     <w:text/>
                                   </w:sdtPr>
+                                  <w:sdtEndPr/>
                                   <w:sdtContent>
                                     <w:r>
                                       <w:rPr>
@@ -227,6 +237,7 @@
                               <w:dataBinding w:prefixMappings="xmlns:ns0='http://purl.org/dc/elements/1.1/' xmlns:ns1='http://schemas.openxmlformats.org/package/2006/metadata/core-properties' " w:xpath="/ns1:coreProperties[1]/ns0:title[1]" w:storeItemID="{6C3C8BC8-F283-45AE-878A-BAB7291924A1}"/>
                               <w:text/>
                             </w:sdtPr>
+                            <w:sdtEndPr/>
                             <w:sdtContent>
                               <w:r>
                                 <w:rPr>
@@ -245,6 +256,15 @@
                                   <w:szCs w:val="72"/>
                                 </w:rPr>
                                 <w:t>022</w:t>
+                              </w:r>
+                              <w:r>
+                                <w:rPr>
+                                  <w:rFonts w:asciiTheme="majorHAnsi" w:eastAsiaTheme="majorEastAsia" w:hAnsiTheme="majorHAnsi" w:cstheme="majorBidi"/>
+                                  <w:color w:val="262626" w:themeColor="text1" w:themeTint="D9"/>
+                                  <w:sz w:val="72"/>
+                                  <w:szCs w:val="72"/>
+                                </w:rPr>
+                                <w:t xml:space="preserve"> </w:t>
                               </w:r>
                             </w:sdtContent>
                           </w:sdt>
@@ -281,6 +301,7 @@
                               <w:dataBinding w:prefixMappings="xmlns:ns0='http://purl.org/dc/elements/1.1/' xmlns:ns1='http://schemas.openxmlformats.org/package/2006/metadata/core-properties' " w:xpath="/ns1:coreProperties[1]/ns0:subject[1]" w:storeItemID="{6C3C8BC8-F283-45AE-878A-BAB7291924A1}"/>
                               <w:text/>
                             </w:sdtPr>
+                            <w:sdtEndPr/>
                             <w:sdtContent>
                               <w:r>
                                 <w:rPr>
@@ -443,6 +464,7 @@
                                       <w:calendar w:val="gregorian"/>
                                     </w:date>
                                   </w:sdtPr>
+                                  <w:sdtEndPr/>
                                   <w:sdtContent>
                                     <w:p>
                                       <w:pPr>
@@ -460,7 +482,7 @@
                                           <w:sz w:val="28"/>
                                           <w:szCs w:val="28"/>
                                         </w:rPr>
-                                        <w:t>07.03.2022</w:t>
+                                        <w:t>3/7/2022</w:t>
                                       </w:r>
                                     </w:p>
                                   </w:sdtContent>
@@ -3755,6 +3777,7 @@
                                 <w:calendar w:val="gregorian"/>
                               </w:date>
                             </w:sdtPr>
+                            <w:sdtEndPr/>
                             <w:sdtContent>
                               <w:p>
                                 <w:pPr>
@@ -3772,7 +3795,7 @@
                                     <w:sz w:val="28"/>
                                     <w:szCs w:val="28"/>
                                   </w:rPr>
-                                  <w:t>07.03.2022</w:t>
+                                  <w:t>3/7/2022</w:t>
                                 </w:r>
                               </w:p>
                             </w:sdtContent>
@@ -3981,6 +4004,7 @@
                                     <w:dataBinding w:prefixMappings="xmlns:ns0='http://purl.org/dc/elements/1.1/' xmlns:ns1='http://schemas.openxmlformats.org/package/2006/metadata/core-properties' " w:xpath="/ns1:coreProperties[1]/ns0:creator[1]" w:storeItemID="{6C3C8BC8-F283-45AE-878A-BAB7291924A1}"/>
                                     <w:text/>
                                   </w:sdtPr>
+                                  <w:sdtEndPr/>
                                   <w:sdtContent>
                                     <w:r>
                                       <w:rPr>
@@ -4083,6 +4107,7 @@
                               <w:dataBinding w:prefixMappings="xmlns:ns0='http://purl.org/dc/elements/1.1/' xmlns:ns1='http://schemas.openxmlformats.org/package/2006/metadata/core-properties' " w:xpath="/ns1:coreProperties[1]/ns0:creator[1]" w:storeItemID="{6C3C8BC8-F283-45AE-878A-BAB7291924A1}"/>
                               <w:text/>
                             </w:sdtPr>
+                            <w:sdtEndPr/>
                             <w:sdtContent>
                               <w:r>
                                 <w:rPr>

</xml_diff>

<commit_message>
Mit der entwicklung weit gekommen lediglich noch schwierigkeiten mit css aber alles was erstellt wrude funktioniert wen auch mit eins zwei schönheitsfehlern.
</commit_message>
<xml_diff>
--- a/Doku/Dokumentation.docx
+++ b/Doku/Dokumentation.docx
@@ -11576,6 +11576,203 @@
       </w:r>
       <w:bookmarkEnd w:id="25"/>
     </w:p>
+    <w:tbl>
+      <w:tblPr>
+        <w:tblStyle w:val="TableGrid"/>
+        <w:tblW w:w="0" w:type="auto"/>
+        <w:tblLook w:val="04A0" w:firstRow="1" w:lastRow="0" w:firstColumn="1" w:lastColumn="0" w:noHBand="0" w:noVBand="1"/>
+      </w:tblPr>
+      <w:tblGrid>
+        <w:gridCol w:w="4531"/>
+        <w:gridCol w:w="4531"/>
+      </w:tblGrid>
+      <w:tr>
+        <w:tc>
+          <w:tcPr>
+            <w:tcW w:w="4531" w:type="dxa"/>
+          </w:tcPr>
+          <w:p>
+            <w:r>
+              <w:t>Arbeitsschrite</w:t>
+            </w:r>
+          </w:p>
+        </w:tc>
+        <w:tc>
+          <w:tcPr>
+            <w:tcW w:w="4531" w:type="dxa"/>
+          </w:tcPr>
+          <w:p>
+            <w:r>
+              <w:t>Realisierungskonzept</w:t>
+            </w:r>
+          </w:p>
+          <w:p>
+            <w:r>
+              <w:t>Datenbankmodell</w:t>
+            </w:r>
+          </w:p>
+          <w:p>
+            <w:r>
+              <w:t>Applikationsentwurf</w:t>
+            </w:r>
+          </w:p>
+          <w:p>
+            <w:r>
+              <w:t>Funktionsdiagramme</w:t>
+            </w:r>
+          </w:p>
+          <w:p>
+            <w:r>
+              <w:t>Testfälle erstellt</w:t>
+            </w:r>
+          </w:p>
+          <w:p>
+            <w:r>
+              <w:t>Datenbank erstellt</w:t>
+            </w:r>
+          </w:p>
+        </w:tc>
+      </w:tr>
+      <w:tr>
+        <w:tc>
+          <w:tcPr>
+            <w:tcW w:w="4531" w:type="dxa"/>
+          </w:tcPr>
+          <w:p>
+            <w:r>
+              <w:t>Erreichte Ziele</w:t>
+            </w:r>
+          </w:p>
+        </w:tc>
+        <w:tc>
+          <w:tcPr>
+            <w:tcW w:w="4531" w:type="dxa"/>
+          </w:tcPr>
+          <w:p>
+            <w:r>
+              <w:t>Realisierungskonzept</w:t>
+            </w:r>
+          </w:p>
+          <w:p>
+            <w:r>
+              <w:t>Datenbankmodell</w:t>
+            </w:r>
+          </w:p>
+          <w:p>
+            <w:r>
+              <w:t>Applikationsentwurf</w:t>
+            </w:r>
+          </w:p>
+          <w:p>
+            <w:r>
+              <w:t>Funktionsdiagramme</w:t>
+            </w:r>
+          </w:p>
+          <w:p>
+            <w:r>
+              <w:t>Testfälle erstellt</w:t>
+            </w:r>
+          </w:p>
+          <w:p>
+            <w:r>
+              <w:t>Datenbank erstellt</w:t>
+            </w:r>
+          </w:p>
+        </w:tc>
+      </w:tr>
+      <w:tr>
+        <w:tc>
+          <w:tcPr>
+            <w:tcW w:w="4531" w:type="dxa"/>
+          </w:tcPr>
+          <w:p>
+            <w:r>
+              <w:t>Probleme</w:t>
+            </w:r>
+          </w:p>
+        </w:tc>
+        <w:tc>
+          <w:tcPr>
+            <w:tcW w:w="4531" w:type="dxa"/>
+          </w:tcPr>
+          <w:p>
+            <w:r>
+              <w:t>-</w:t>
+            </w:r>
+          </w:p>
+        </w:tc>
+      </w:tr>
+      <w:tr>
+        <w:tc>
+          <w:tcPr>
+            <w:tcW w:w="4531" w:type="dxa"/>
+          </w:tcPr>
+          <w:p>
+            <w:r>
+              <w:t>Hilfestellung</w:t>
+            </w:r>
+          </w:p>
+        </w:tc>
+        <w:tc>
+          <w:tcPr>
+            <w:tcW w:w="4531" w:type="dxa"/>
+          </w:tcPr>
+          <w:p>
+            <w:r>
+              <w:t>-</w:t>
+            </w:r>
+          </w:p>
+        </w:tc>
+      </w:tr>
+      <w:tr>
+        <w:tc>
+          <w:tcPr>
+            <w:tcW w:w="4531" w:type="dxa"/>
+          </w:tcPr>
+          <w:p>
+            <w:r>
+              <w:t>Ausserplanmässige Arbeiten</w:t>
+            </w:r>
+          </w:p>
+        </w:tc>
+        <w:tc>
+          <w:tcPr>
+            <w:tcW w:w="4531" w:type="dxa"/>
+          </w:tcPr>
+          <w:p>
+            <w:r>
+              <w:t>Ich habe heute schon früher als geplant die Datenbank erstellt weil ich es für die einfachste möglichkeit gehalten habe das Datenbankmodell zu erstellen</w:t>
+            </w:r>
+          </w:p>
+        </w:tc>
+      </w:tr>
+      <w:tr>
+        <w:tc>
+          <w:tcPr>
+            <w:tcW w:w="4531" w:type="dxa"/>
+          </w:tcPr>
+          <w:p>
+            <w:r>
+              <w:lastRenderedPageBreak/>
+              <w:t>Reflexion</w:t>
+            </w:r>
+          </w:p>
+        </w:tc>
+        <w:tc>
+          <w:tcPr>
+            <w:tcW w:w="4531" w:type="dxa"/>
+          </w:tcPr>
+          <w:p>
+            <w:r>
+              <w:t>Ich bin froh dass ich heute für die Datenbank Zeit gefunden habe. Jetzt kann ich Morgen</w:t>
+            </w:r>
+            <w:r>
+              <w:t xml:space="preserve"> früh an der Doku arbeiten</w:t>
+            </w:r>
+          </w:p>
+        </w:tc>
+      </w:tr>
+    </w:tbl>
     <w:p/>
     <w:p>
       <w:pPr>
@@ -11587,6 +11784,207 @@
       </w:r>
       <w:bookmarkEnd w:id="26"/>
     </w:p>
+    <w:tbl>
+      <w:tblPr>
+        <w:tblStyle w:val="TableGrid"/>
+        <w:tblW w:w="0" w:type="auto"/>
+        <w:tblLook w:val="04A0" w:firstRow="1" w:lastRow="0" w:firstColumn="1" w:lastColumn="0" w:noHBand="0" w:noVBand="1"/>
+      </w:tblPr>
+      <w:tblGrid>
+        <w:gridCol w:w="4531"/>
+        <w:gridCol w:w="4531"/>
+      </w:tblGrid>
+      <w:tr>
+        <w:tc>
+          <w:tcPr>
+            <w:tcW w:w="4531" w:type="dxa"/>
+          </w:tcPr>
+          <w:p>
+            <w:r>
+              <w:t>Arbeitsschrite</w:t>
+            </w:r>
+          </w:p>
+        </w:tc>
+        <w:tc>
+          <w:tcPr>
+            <w:tcW w:w="4531" w:type="dxa"/>
+          </w:tcPr>
+          <w:p>
+            <w:r>
+              <w:t>Für Lösungsvariante entscheiden</w:t>
+            </w:r>
+          </w:p>
+          <w:p>
+            <w:r>
+              <w:t>Login funktion entwickeln</w:t>
+            </w:r>
+          </w:p>
+          <w:p>
+            <w:r>
+              <w:t>Regristrierungs funktion entwickeln</w:t>
+            </w:r>
+          </w:p>
+          <w:p>
+            <w:r>
+              <w:t>Tool hinzufügen funktion entwickeln</w:t>
+            </w:r>
+          </w:p>
+          <w:p>
+            <w:r>
+              <w:t>Bild hochladen funktion entwickeln</w:t>
+            </w:r>
+          </w:p>
+          <w:p>
+            <w:r>
+              <w:t>Dashborad erstellen</w:t>
+            </w:r>
+          </w:p>
+        </w:tc>
+      </w:tr>
+      <w:tr>
+        <w:tc>
+          <w:tcPr>
+            <w:tcW w:w="4531" w:type="dxa"/>
+          </w:tcPr>
+          <w:p>
+            <w:r>
+              <w:t>Erreichte Ziele</w:t>
+            </w:r>
+          </w:p>
+        </w:tc>
+        <w:tc>
+          <w:tcPr>
+            <w:tcW w:w="4531" w:type="dxa"/>
+          </w:tcPr>
+          <w:p>
+            <w:r>
+              <w:t>Für Lösungsvariante entscheiden</w:t>
+            </w:r>
+          </w:p>
+          <w:p>
+            <w:r>
+              <w:t>Login funktion entwickeln</w:t>
+            </w:r>
+          </w:p>
+          <w:p>
+            <w:r>
+              <w:t>Regristrierungs funktion entwickeln</w:t>
+            </w:r>
+          </w:p>
+          <w:p>
+            <w:r>
+              <w:t>Tool hinzufügen funktion entwickeln</w:t>
+            </w:r>
+          </w:p>
+          <w:p>
+            <w:r>
+              <w:t>Bild hochladen funktion entwickeln</w:t>
+            </w:r>
+          </w:p>
+          <w:p>
+            <w:r>
+              <w:t>Dashborad erstellen</w:t>
+            </w:r>
+          </w:p>
+        </w:tc>
+      </w:tr>
+      <w:tr>
+        <w:tc>
+          <w:tcPr>
+            <w:tcW w:w="4531" w:type="dxa"/>
+          </w:tcPr>
+          <w:p>
+            <w:r>
+              <w:t>Probleme</w:t>
+            </w:r>
+          </w:p>
+        </w:tc>
+        <w:tc>
+          <w:tcPr>
+            <w:tcW w:w="4531" w:type="dxa"/>
+          </w:tcPr>
+          <w:p>
+            <w:r>
+              <w:t>-</w:t>
+            </w:r>
+          </w:p>
+        </w:tc>
+      </w:tr>
+      <w:tr>
+        <w:tc>
+          <w:tcPr>
+            <w:tcW w:w="4531" w:type="dxa"/>
+          </w:tcPr>
+          <w:p>
+            <w:r>
+              <w:t>Hilfestellung</w:t>
+            </w:r>
+          </w:p>
+        </w:tc>
+        <w:tc>
+          <w:tcPr>
+            <w:tcW w:w="4531" w:type="dxa"/>
+          </w:tcPr>
+          <w:p>
+            <w:r>
+              <w:t>-</w:t>
+            </w:r>
+          </w:p>
+        </w:tc>
+      </w:tr>
+      <w:tr>
+        <w:tc>
+          <w:tcPr>
+            <w:tcW w:w="4531" w:type="dxa"/>
+          </w:tcPr>
+          <w:p>
+            <w:r>
+              <w:t>Ausserplanmässige Arbeiten</w:t>
+            </w:r>
+          </w:p>
+        </w:tc>
+        <w:tc>
+          <w:tcPr>
+            <w:tcW w:w="4531" w:type="dxa"/>
+          </w:tcPr>
+          <w:p>
+            <w:r>
+              <w:t>Bild hochladen funktion entwickelt</w:t>
+            </w:r>
+          </w:p>
+          <w:p>
+            <w:r>
+              <w:t>Dashboard erstellt</w:t>
+            </w:r>
+          </w:p>
+        </w:tc>
+      </w:tr>
+      <w:tr>
+        <w:tc>
+          <w:tcPr>
+            <w:tcW w:w="4531" w:type="dxa"/>
+          </w:tcPr>
+          <w:p>
+            <w:r>
+              <w:t>Reflexion</w:t>
+            </w:r>
+          </w:p>
+        </w:tc>
+        <w:tc>
+          <w:tcPr>
+            <w:tcW w:w="4531" w:type="dxa"/>
+          </w:tcPr>
+          <w:p>
+            <w:r>
+              <w:t xml:space="preserve">Heute lief alles bestens und ich bin gut vorangekommen. Nachdem ich die Tool hinzufügen </w:t>
+            </w:r>
+            <w:r>
+              <w:t>funktion entwickelt habe, habe ich mich entschieden die tool bearbeiten und löschen funktion auf den Montag zu verschieben und das Dashbord vorzuzihen. Weil es für mich viel einfacher ist die tool bearbeiten und tool löschen funktion zu entwickeln wenn ich weiss wie die tools im dashboard dargestellt werden. Ausserdem hat sich herausgestellt das die Bild hochladen funktion sehr einfach zu entwickeln ist daher habe ich sie direkt zusammen mit der tool hinzufügen funktion erstellt.</w:t>
+            </w:r>
+          </w:p>
+        </w:tc>
+      </w:tr>
+    </w:tbl>
     <w:p/>
     <w:p>
       <w:pPr>
@@ -11933,367 +12331,286 @@
         <w:pStyle w:val="Heading4"/>
       </w:pPr>
       <w:r>
+        <w:t>Login Funktion</w:t>
+      </w:r>
+    </w:p>
+    <w:p/>
+    <w:p>
+      <w:pPr>
+        <w:pStyle w:val="Heading4"/>
+      </w:pPr>
+      <w:r>
+        <w:t>Registrieren Funktion</w:t>
+      </w:r>
+      <w:r>
+        <w:br/>
+      </w:r>
+    </w:p>
+    <w:p/>
+    <w:p>
+      <w:pPr>
+        <w:pStyle w:val="Heading3"/>
+      </w:pPr>
+      <w:bookmarkStart w:id="47" w:name="_Toc97729412"/>
+      <w:r>
+        <w:t>Testfälle</w:t>
+      </w:r>
+      <w:bookmarkEnd w:id="47"/>
+    </w:p>
+    <w:p/>
+    <w:p>
+      <w:pPr>
+        <w:pStyle w:val="Heading2"/>
+      </w:pPr>
+      <w:bookmarkStart w:id="48" w:name="_Toc97729413"/>
+      <w:r>
         <w:lastRenderedPageBreak/>
+        <w:t>Entscheiden</w:t>
+      </w:r>
+      <w:bookmarkEnd w:id="48"/>
+    </w:p>
+    <w:p>
+      <w:r>
+        <w:t>Es gibt bei dem Projekt einige Entscheidungen zu treffen</w:t>
+      </w:r>
+      <w:r>
+        <w:t xml:space="preserve"> vorallem beim desing gibt es verschiedene Varianten </w:t>
+      </w:r>
+      <w:r>
+        <w:t>die ich unten auflisten werde.</w:t>
+      </w:r>
+    </w:p>
+    <w:p>
+      <w:pPr>
+        <w:pStyle w:val="Heading3"/>
+      </w:pPr>
+      <w:bookmarkStart w:id="49" w:name="_Toc97729414"/>
+      <w:r>
+        <w:t>Variante</w:t>
+      </w:r>
+      <w:bookmarkEnd w:id="49"/>
+      <w:r>
+        <w:t>n</w:t>
+      </w:r>
+    </w:p>
+    <w:p/>
+    <w:p/>
+    <w:p>
+      <w:pPr>
+        <w:pStyle w:val="Heading3"/>
+      </w:pPr>
+      <w:bookmarkStart w:id="50" w:name="_Toc97729415"/>
+      <w:r>
+        <w:t>Entscheind</w:t>
+      </w:r>
+      <w:bookmarkEnd w:id="50"/>
+    </w:p>
+    <w:p/>
+    <w:p>
+      <w:pPr>
+        <w:pStyle w:val="Heading2"/>
+      </w:pPr>
+      <w:bookmarkStart w:id="51" w:name="_Toc97729416"/>
+      <w:r>
+        <w:t>Realisieren</w:t>
+      </w:r>
+      <w:bookmarkEnd w:id="51"/>
+    </w:p>
+    <w:p/>
+    <w:p>
+      <w:pPr>
+        <w:pStyle w:val="Heading3"/>
+      </w:pPr>
+      <w:bookmarkStart w:id="52" w:name="_Toc97729417"/>
+      <w:r>
+        <w:t>Datenbank</w:t>
+      </w:r>
+      <w:bookmarkEnd w:id="52"/>
+    </w:p>
+    <w:p/>
+    <w:p>
+      <w:pPr>
+        <w:pStyle w:val="Heading3"/>
+      </w:pPr>
+      <w:bookmarkStart w:id="53" w:name="_Toc97729418"/>
+      <w:r>
         <w:t>Login Funktion</w:t>
       </w:r>
-    </w:p>
-    <w:p>
-      <w:r>
-        <w:rPr>
-          <w:noProof/>
-        </w:rPr>
-        <w:drawing>
-          <wp:inline distT="0" distB="0" distL="0" distR="0" wp14:anchorId="19B7A0CA" wp14:editId="431536A6">
-            <wp:extent cx="5760720" cy="3451860"/>
-            <wp:effectExtent l="0" t="0" r="0" b="0"/>
-            <wp:docPr id="34" name="Picture 34" descr="Table&#10;&#10;Description automatically generated"/>
-            <wp:cNvGraphicFramePr>
-              <a:graphicFrameLocks xmlns:a="http://schemas.openxmlformats.org/drawingml/2006/main" noChangeAspect="1"/>
-            </wp:cNvGraphicFramePr>
-            <a:graphic xmlns:a="http://schemas.openxmlformats.org/drawingml/2006/main">
-              <a:graphicData uri="http://schemas.openxmlformats.org/drawingml/2006/picture">
-                <pic:pic xmlns:pic="http://schemas.openxmlformats.org/drawingml/2006/picture">
-                  <pic:nvPicPr>
-                    <pic:cNvPr id="34" name="Picture 34" descr="Table&#10;&#10;Description automatically generated"/>
-                    <pic:cNvPicPr/>
-                  </pic:nvPicPr>
-                  <pic:blipFill>
-                    <a:blip r:embed="rId9"/>
-                    <a:stretch>
-                      <a:fillRect/>
-                    </a:stretch>
-                  </pic:blipFill>
-                  <pic:spPr>
-                    <a:xfrm>
-                      <a:off x="0" y="0"/>
-                      <a:ext cx="5760720" cy="3451860"/>
-                    </a:xfrm>
-                    <a:prstGeom prst="rect">
-                      <a:avLst/>
-                    </a:prstGeom>
-                  </pic:spPr>
-                </pic:pic>
-              </a:graphicData>
-            </a:graphic>
-          </wp:inline>
-        </w:drawing>
-      </w:r>
-    </w:p>
-    <w:p>
-      <w:pPr>
-        <w:pStyle w:val="Heading4"/>
-      </w:pPr>
-      <w:r>
-        <w:t>Registrieren Funktion</w:t>
-      </w:r>
-      <w:r>
-        <w:br/>
-      </w:r>
-    </w:p>
-    <w:p>
-      <w:r>
-        <w:rPr>
-          <w:noProof/>
-        </w:rPr>
-        <w:drawing>
-          <wp:inline distT="0" distB="0" distL="0" distR="0" wp14:anchorId="6CD18C91" wp14:editId="6D893B0D">
-            <wp:extent cx="6505542" cy="3086100"/>
-            <wp:effectExtent l="0" t="0" r="0" b="0"/>
-            <wp:docPr id="37" name="Picture 37"/>
-            <wp:cNvGraphicFramePr>
-              <a:graphicFrameLocks xmlns:a="http://schemas.openxmlformats.org/drawingml/2006/main" noChangeAspect="1"/>
-            </wp:cNvGraphicFramePr>
-            <a:graphic xmlns:a="http://schemas.openxmlformats.org/drawingml/2006/main">
-              <a:graphicData uri="http://schemas.openxmlformats.org/drawingml/2006/picture">
-                <pic:pic xmlns:pic="http://schemas.openxmlformats.org/drawingml/2006/picture">
-                  <pic:nvPicPr>
-                    <pic:cNvPr id="0" name="Picture 1"/>
-                    <pic:cNvPicPr>
-                      <a:picLocks noChangeAspect="1" noChangeArrowheads="1"/>
-                    </pic:cNvPicPr>
-                  </pic:nvPicPr>
-                  <pic:blipFill>
-                    <a:blip r:embed="rId10">
-                      <a:extLst>
-                        <a:ext uri="{28A0092B-C50C-407E-A947-70E740481C1C}">
-                          <a14:useLocalDpi xmlns:a14="http://schemas.microsoft.com/office/drawing/2010/main" val="0"/>
-                        </a:ext>
-                      </a:extLst>
-                    </a:blip>
-                    <a:srcRect/>
-                    <a:stretch>
-                      <a:fillRect/>
-                    </a:stretch>
-                  </pic:blipFill>
-                  <pic:spPr bwMode="auto">
-                    <a:xfrm>
-                      <a:off x="0" y="0"/>
-                      <a:ext cx="6508455" cy="3087482"/>
-                    </a:xfrm>
-                    <a:prstGeom prst="rect">
-                      <a:avLst/>
-                    </a:prstGeom>
-                    <a:noFill/>
-                    <a:ln>
-                      <a:noFill/>
-                    </a:ln>
-                  </pic:spPr>
-                </pic:pic>
-              </a:graphicData>
-            </a:graphic>
-          </wp:inline>
-        </w:drawing>
-      </w:r>
-    </w:p>
+      <w:bookmarkEnd w:id="53"/>
+    </w:p>
+    <w:p/>
     <w:p>
       <w:pPr>
         <w:pStyle w:val="Heading3"/>
       </w:pPr>
-      <w:bookmarkStart w:id="47" w:name="_Toc97729412"/>
-      <w:r>
-        <w:t>Testfälle</w:t>
-      </w:r>
-      <w:bookmarkEnd w:id="47"/>
+      <w:bookmarkStart w:id="54" w:name="_Toc97729419"/>
+      <w:r>
+        <w:t>Regristrieren Funktion</w:t>
+      </w:r>
+      <w:bookmarkEnd w:id="54"/>
     </w:p>
     <w:p/>
     <w:p>
       <w:pPr>
+        <w:pStyle w:val="Heading3"/>
+      </w:pPr>
+      <w:bookmarkStart w:id="55" w:name="_Toc97729420"/>
+      <w:r>
+        <w:t>Tool hinzufügen Funktion</w:t>
+      </w:r>
+      <w:bookmarkEnd w:id="55"/>
+    </w:p>
+    <w:p/>
+    <w:p>
+      <w:pPr>
+        <w:pStyle w:val="Heading3"/>
+      </w:pPr>
+      <w:bookmarkStart w:id="56" w:name="_Toc97729421"/>
+      <w:r>
+        <w:t>Tool bearbeiten Funktion</w:t>
+      </w:r>
+      <w:bookmarkEnd w:id="56"/>
+    </w:p>
+    <w:p/>
+    <w:p>
+      <w:pPr>
+        <w:pStyle w:val="Heading3"/>
+      </w:pPr>
+      <w:bookmarkStart w:id="57" w:name="_Toc97729422"/>
+      <w:r>
+        <w:t>Tool löschen Funktion</w:t>
+      </w:r>
+      <w:bookmarkEnd w:id="57"/>
+    </w:p>
+    <w:p/>
+    <w:p>
+      <w:pPr>
+        <w:pStyle w:val="Heading3"/>
+      </w:pPr>
+      <w:bookmarkStart w:id="58" w:name="_Toc97729423"/>
+      <w:r>
+        <w:t>Bild hochladen Funktion</w:t>
+      </w:r>
+      <w:bookmarkEnd w:id="58"/>
+    </w:p>
+    <w:p/>
+    <w:p>
+      <w:pPr>
+        <w:pStyle w:val="Heading3"/>
+      </w:pPr>
+      <w:bookmarkStart w:id="59" w:name="_Toc97729424"/>
+      <w:r>
+        <w:t>Dashboard</w:t>
+      </w:r>
+      <w:bookmarkEnd w:id="59"/>
+    </w:p>
+    <w:p/>
+    <w:p>
+      <w:pPr>
+        <w:pStyle w:val="Heading3"/>
+      </w:pPr>
+      <w:bookmarkStart w:id="60" w:name="_Toc97729425"/>
+      <w:r>
+        <w:t>Layout &amp; Design</w:t>
+      </w:r>
+      <w:bookmarkEnd w:id="60"/>
+    </w:p>
+    <w:p/>
+    <w:p>
+      <w:pPr>
+        <w:pStyle w:val="Heading3"/>
+      </w:pPr>
+      <w:bookmarkStart w:id="61" w:name="_Toc97729426"/>
+      <w:r>
+        <w:t>Plausible Eingaben &amp; Benutzerfreundlichkeit</w:t>
+      </w:r>
+      <w:bookmarkEnd w:id="61"/>
+    </w:p>
+    <w:p/>
+    <w:p>
+      <w:pPr>
+        <w:pStyle w:val="Heading3"/>
+      </w:pPr>
+      <w:bookmarkStart w:id="62" w:name="_Toc97729427"/>
+      <w:r>
+        <w:t>Überprüfung aller Eingaben</w:t>
+      </w:r>
+      <w:bookmarkEnd w:id="62"/>
+    </w:p>
+    <w:p/>
+    <w:p>
+      <w:pPr>
+        <w:pStyle w:val="Heading3"/>
+      </w:pPr>
+      <w:bookmarkStart w:id="63" w:name="_Toc97729428"/>
+      <w:r>
+        <w:t>Redundanz entfernt</w:t>
+      </w:r>
+      <w:bookmarkEnd w:id="63"/>
+    </w:p>
+    <w:p/>
+    <w:p>
+      <w:pPr>
+        <w:pStyle w:val="Heading3"/>
+      </w:pPr>
+      <w:bookmarkStart w:id="64" w:name="_Toc97729429"/>
+      <w:r>
+        <w:t>Fehlerprüfung und Lösungsanwendung</w:t>
+      </w:r>
+      <w:bookmarkEnd w:id="64"/>
+    </w:p>
+    <w:p/>
+    <w:p>
+      <w:pPr>
         <w:pStyle w:val="Heading2"/>
       </w:pPr>
-      <w:bookmarkStart w:id="48" w:name="_Toc97729413"/>
-      <w:r>
-        <w:t>Entscheiden</w:t>
-      </w:r>
-      <w:bookmarkEnd w:id="48"/>
+      <w:bookmarkStart w:id="65" w:name="_Toc97729430"/>
+      <w:r>
+        <w:lastRenderedPageBreak/>
+        <w:t>Kontrolieren</w:t>
+      </w:r>
+      <w:bookmarkEnd w:id="65"/>
     </w:p>
     <w:p/>
     <w:p>
       <w:pPr>
         <w:pStyle w:val="Heading3"/>
       </w:pPr>
-      <w:bookmarkStart w:id="49" w:name="_Toc97729414"/>
-      <w:r>
-        <w:t>Varianten</w:t>
-      </w:r>
-      <w:bookmarkEnd w:id="49"/>
-    </w:p>
+      <w:bookmarkStart w:id="66" w:name="_Toc97729431"/>
+      <w:r>
+        <w:t>Testprotokoll</w:t>
+      </w:r>
+      <w:bookmarkEnd w:id="66"/>
+    </w:p>
+    <w:p/>
     <w:p>
       <w:pPr>
         <w:pStyle w:val="Heading3"/>
       </w:pPr>
-      <w:bookmarkStart w:id="50" w:name="_Toc97729415"/>
-      <w:r>
-        <w:t>Entscheind</w:t>
-      </w:r>
-      <w:bookmarkEnd w:id="50"/>
+      <w:bookmarkStart w:id="67" w:name="_Toc97729432"/>
+      <w:r>
+        <w:t>Testbericht</w:t>
+      </w:r>
+      <w:bookmarkEnd w:id="67"/>
     </w:p>
     <w:p/>
     <w:p>
       <w:pPr>
         <w:pStyle w:val="Heading2"/>
       </w:pPr>
-      <w:bookmarkStart w:id="51" w:name="_Toc97729416"/>
-      <w:r>
-        <w:lastRenderedPageBreak/>
-        <w:t>Realisieren</w:t>
-      </w:r>
-      <w:bookmarkEnd w:id="51"/>
+      <w:bookmarkStart w:id="68" w:name="_Toc97729433"/>
+      <w:r>
+        <w:t>Reflexion</w:t>
+      </w:r>
+      <w:bookmarkEnd w:id="68"/>
     </w:p>
     <w:p/>
     <w:p>
       <w:pPr>
-        <w:pStyle w:val="Heading3"/>
-      </w:pPr>
-      <w:bookmarkStart w:id="52" w:name="_Toc97729417"/>
-      <w:r>
-        <w:t>Datenbank</w:t>
-      </w:r>
-      <w:bookmarkEnd w:id="52"/>
-    </w:p>
-    <w:p/>
-    <w:p>
-      <w:pPr>
-        <w:pStyle w:val="Heading3"/>
-      </w:pPr>
-      <w:bookmarkStart w:id="53" w:name="_Toc97729418"/>
-      <w:r>
-        <w:t>Login Funktion</w:t>
-      </w:r>
-      <w:bookmarkEnd w:id="53"/>
-    </w:p>
-    <w:p/>
-    <w:p>
-      <w:pPr>
-        <w:pStyle w:val="Heading3"/>
-      </w:pPr>
-      <w:bookmarkStart w:id="54" w:name="_Toc97729419"/>
-      <w:r>
-        <w:t>Regristrieren Funktion</w:t>
-      </w:r>
-      <w:bookmarkEnd w:id="54"/>
-    </w:p>
-    <w:p/>
-    <w:p>
-      <w:pPr>
-        <w:pStyle w:val="Heading3"/>
-      </w:pPr>
-      <w:bookmarkStart w:id="55" w:name="_Toc97729420"/>
-      <w:r>
-        <w:t>Tool hinzufügen Funktion</w:t>
-      </w:r>
-      <w:bookmarkEnd w:id="55"/>
-    </w:p>
-    <w:p/>
-    <w:p>
-      <w:pPr>
-        <w:pStyle w:val="Heading3"/>
-      </w:pPr>
-      <w:bookmarkStart w:id="56" w:name="_Toc97729421"/>
-      <w:r>
-        <w:t>Tool bearbeiten Funktion</w:t>
-      </w:r>
-      <w:bookmarkEnd w:id="56"/>
-    </w:p>
-    <w:p/>
-    <w:p>
-      <w:pPr>
-        <w:pStyle w:val="Heading3"/>
-      </w:pPr>
-      <w:bookmarkStart w:id="57" w:name="_Toc97729422"/>
-      <w:r>
-        <w:t>Tool löschen Funktion</w:t>
-      </w:r>
-      <w:bookmarkEnd w:id="57"/>
-    </w:p>
-    <w:p/>
-    <w:p>
-      <w:pPr>
-        <w:pStyle w:val="Heading3"/>
-      </w:pPr>
-      <w:bookmarkStart w:id="58" w:name="_Toc97729423"/>
-      <w:r>
-        <w:t>Bild hochladen Funktion</w:t>
-      </w:r>
-      <w:bookmarkEnd w:id="58"/>
-    </w:p>
-    <w:p/>
-    <w:p>
-      <w:pPr>
-        <w:pStyle w:val="Heading3"/>
-      </w:pPr>
-      <w:bookmarkStart w:id="59" w:name="_Toc97729424"/>
-      <w:r>
-        <w:t>Dashboard</w:t>
-      </w:r>
-      <w:bookmarkEnd w:id="59"/>
-    </w:p>
-    <w:p/>
-    <w:p>
-      <w:pPr>
-        <w:pStyle w:val="Heading3"/>
-      </w:pPr>
-      <w:bookmarkStart w:id="60" w:name="_Toc97729425"/>
-      <w:r>
-        <w:t>Layout &amp; Design</w:t>
-      </w:r>
-      <w:bookmarkEnd w:id="60"/>
-    </w:p>
-    <w:p/>
-    <w:p>
-      <w:pPr>
-        <w:pStyle w:val="Heading3"/>
-      </w:pPr>
-      <w:bookmarkStart w:id="61" w:name="_Toc97729426"/>
-      <w:r>
-        <w:t>Plausible Eingaben &amp; Benutzerfreundlichkeit</w:t>
-      </w:r>
-      <w:bookmarkEnd w:id="61"/>
-    </w:p>
-    <w:p/>
-    <w:p>
-      <w:pPr>
-        <w:pStyle w:val="Heading3"/>
-      </w:pPr>
-      <w:bookmarkStart w:id="62" w:name="_Toc97729427"/>
-      <w:r>
-        <w:t>Überprüfung aller Eingaben</w:t>
-      </w:r>
-      <w:bookmarkEnd w:id="62"/>
-    </w:p>
-    <w:p/>
-    <w:p>
-      <w:pPr>
-        <w:pStyle w:val="Heading3"/>
-      </w:pPr>
-      <w:bookmarkStart w:id="63" w:name="_Toc97729428"/>
-      <w:r>
-        <w:t>Redundanz entfernt</w:t>
-      </w:r>
-      <w:bookmarkEnd w:id="63"/>
-    </w:p>
-    <w:p/>
-    <w:p>
-      <w:pPr>
-        <w:pStyle w:val="Heading3"/>
-      </w:pPr>
-      <w:bookmarkStart w:id="64" w:name="_Toc97729429"/>
-      <w:r>
-        <w:t>Fehlerprüfung und Lösungsanwendung</w:t>
-      </w:r>
-      <w:bookmarkEnd w:id="64"/>
-    </w:p>
-    <w:p/>
-    <w:p>
-      <w:pPr>
-        <w:pStyle w:val="Heading2"/>
-      </w:pPr>
-      <w:bookmarkStart w:id="65" w:name="_Toc97729430"/>
-      <w:r>
-        <w:t>Kontrolieren</w:t>
-      </w:r>
-      <w:bookmarkEnd w:id="65"/>
-    </w:p>
-    <w:p/>
-    <w:p>
-      <w:pPr>
-        <w:pStyle w:val="Heading3"/>
-      </w:pPr>
-      <w:bookmarkStart w:id="66" w:name="_Toc97729431"/>
-      <w:r>
-        <w:t>Testprotokoll</w:t>
-      </w:r>
-      <w:bookmarkEnd w:id="66"/>
-    </w:p>
-    <w:p/>
-    <w:p>
-      <w:pPr>
-        <w:pStyle w:val="Heading3"/>
-      </w:pPr>
-      <w:bookmarkStart w:id="67" w:name="_Toc97729432"/>
-      <w:r>
-        <w:t>Testbericht</w:t>
-      </w:r>
-      <w:bookmarkEnd w:id="67"/>
-    </w:p>
-    <w:p/>
-    <w:p>
-      <w:pPr>
-        <w:pStyle w:val="Heading2"/>
-      </w:pPr>
-      <w:bookmarkStart w:id="68" w:name="_Toc97729433"/>
-      <w:r>
-        <w:t>Reflexion</w:t>
-      </w:r>
-      <w:bookmarkEnd w:id="68"/>
-    </w:p>
-    <w:p/>
-    <w:p>
-      <w:pPr>
         <w:pStyle w:val="Heading1"/>
       </w:pPr>
       <w:bookmarkStart w:id="69" w:name="_Toc97729434"/>
       <w:r>
-        <w:lastRenderedPageBreak/>
         <w:t>Glossar</w:t>
       </w:r>
       <w:bookmarkEnd w:id="69"/>
@@ -12389,9 +12706,9 @@
     <w:p/>
     <w:p/>
     <w:sectPr>
-      <w:footerReference w:type="default" r:id="rId11"/>
-      <w:headerReference w:type="first" r:id="rId12"/>
-      <w:footerReference w:type="first" r:id="rId13"/>
+      <w:footerReference w:type="default" r:id="rId9"/>
+      <w:headerReference w:type="first" r:id="rId10"/>
+      <w:footerReference w:type="first" r:id="rId11"/>
       <w:pgSz w:w="11906" w:h="16838"/>
       <w:pgMar w:top="1417" w:right="1417" w:bottom="1134" w:left="1417" w:header="708" w:footer="708" w:gutter="0"/>
       <w:pgNumType w:start="0"/>

</xml_diff>

<commit_message>
hatte probleme mit git und must neu klonen sont alles gut
</commit_message>
<xml_diff>
--- a/Doku/Dokumentation.docx
+++ b/Doku/Dokumentation.docx
@@ -6006,7 +6006,7 @@
                 <w:noProof/>
                 <w:webHidden/>
               </w:rPr>
-              <w:t>10</w:t>
+              <w:t>11</w:t>
             </w:r>
             <w:r>
               <w:rPr>
@@ -6076,7 +6076,7 @@
                 <w:noProof/>
                 <w:webHidden/>
               </w:rPr>
-              <w:t>10</w:t>
+              <w:t>11</w:t>
             </w:r>
             <w:r>
               <w:rPr>
@@ -6146,7 +6146,7 @@
                 <w:noProof/>
                 <w:webHidden/>
               </w:rPr>
-              <w:t>10</w:t>
+              <w:t>11</w:t>
             </w:r>
             <w:r>
               <w:rPr>
@@ -6216,7 +6216,7 @@
                 <w:noProof/>
                 <w:webHidden/>
               </w:rPr>
-              <w:t>10</w:t>
+              <w:t>11</w:t>
             </w:r>
             <w:r>
               <w:rPr>
@@ -6286,7 +6286,7 @@
                 <w:noProof/>
                 <w:webHidden/>
               </w:rPr>
-              <w:t>10</w:t>
+              <w:t>11</w:t>
             </w:r>
             <w:r>
               <w:rPr>
@@ -6356,7 +6356,7 @@
                 <w:noProof/>
                 <w:webHidden/>
               </w:rPr>
-              <w:t>10</w:t>
+              <w:t>11</w:t>
             </w:r>
             <w:r>
               <w:rPr>
@@ -6426,7 +6426,7 @@
                 <w:noProof/>
                 <w:webHidden/>
               </w:rPr>
-              <w:t>11</w:t>
+              <w:t>12</w:t>
             </w:r>
             <w:r>
               <w:rPr>
@@ -6487,7 +6487,7 @@
               <w:rPr>
                 <w:webHidden/>
               </w:rPr>
-              <w:t>11</w:t>
+              <w:t>12</w:t>
             </w:r>
             <w:r>
               <w:rPr>
@@ -6556,7 +6556,7 @@
                 <w:noProof/>
                 <w:webHidden/>
               </w:rPr>
-              <w:t>11</w:t>
+              <w:t>12</w:t>
             </w:r>
             <w:r>
               <w:rPr>
@@ -6626,7 +6626,7 @@
                 <w:noProof/>
                 <w:webHidden/>
               </w:rPr>
-              <w:t>11</w:t>
+              <w:t>12</w:t>
             </w:r>
             <w:r>
               <w:rPr>
@@ -6696,7 +6696,7 @@
                 <w:noProof/>
                 <w:webHidden/>
               </w:rPr>
-              <w:t>11</w:t>
+              <w:t>12</w:t>
             </w:r>
             <w:r>
               <w:rPr>
@@ -6766,7 +6766,7 @@
                 <w:noProof/>
                 <w:webHidden/>
               </w:rPr>
-              <w:t>11</w:t>
+              <w:t>12</w:t>
             </w:r>
             <w:r>
               <w:rPr>
@@ -6836,7 +6836,7 @@
                 <w:noProof/>
                 <w:webHidden/>
               </w:rPr>
-              <w:t>11</w:t>
+              <w:t>12</w:t>
             </w:r>
             <w:r>
               <w:rPr>
@@ -6906,7 +6906,7 @@
                 <w:noProof/>
                 <w:webHidden/>
               </w:rPr>
-              <w:t>11</w:t>
+              <w:t>12</w:t>
             </w:r>
             <w:r>
               <w:rPr>
@@ -6976,7 +6976,7 @@
                 <w:noProof/>
                 <w:webHidden/>
               </w:rPr>
-              <w:t>11</w:t>
+              <w:t>12</w:t>
             </w:r>
             <w:r>
               <w:rPr>
@@ -7046,7 +7046,7 @@
                 <w:noProof/>
                 <w:webHidden/>
               </w:rPr>
-              <w:t>11</w:t>
+              <w:t>12</w:t>
             </w:r>
             <w:r>
               <w:rPr>
@@ -7116,7 +7116,7 @@
                 <w:noProof/>
                 <w:webHidden/>
               </w:rPr>
-              <w:t>11</w:t>
+              <w:t>12</w:t>
             </w:r>
             <w:r>
               <w:rPr>
@@ -7186,7 +7186,7 @@
                 <w:noProof/>
                 <w:webHidden/>
               </w:rPr>
-              <w:t>11</w:t>
+              <w:t>12</w:t>
             </w:r>
             <w:r>
               <w:rPr>
@@ -7256,7 +7256,7 @@
                 <w:noProof/>
                 <w:webHidden/>
               </w:rPr>
-              <w:t>11</w:t>
+              <w:t>12</w:t>
             </w:r>
             <w:r>
               <w:rPr>
@@ -7326,7 +7326,7 @@
                 <w:noProof/>
                 <w:webHidden/>
               </w:rPr>
-              <w:t>12</w:t>
+              <w:t>13</w:t>
             </w:r>
             <w:r>
               <w:rPr>
@@ -7396,7 +7396,7 @@
                 <w:noProof/>
                 <w:webHidden/>
               </w:rPr>
-              <w:t>12</w:t>
+              <w:t>0</w:t>
             </w:r>
             <w:r>
               <w:rPr>
@@ -7466,7 +7466,7 @@
                 <w:noProof/>
                 <w:webHidden/>
               </w:rPr>
-              <w:t>12</w:t>
+              <w:t>0</w:t>
             </w:r>
             <w:r>
               <w:rPr>
@@ -7536,7 +7536,7 @@
                 <w:noProof/>
                 <w:webHidden/>
               </w:rPr>
-              <w:t>12</w:t>
+              <w:t>0</w:t>
             </w:r>
             <w:r>
               <w:rPr>
@@ -7606,7 +7606,7 @@
                 <w:noProof/>
                 <w:webHidden/>
               </w:rPr>
-              <w:t>12</w:t>
+              <w:t>0</w:t>
             </w:r>
             <w:r>
               <w:rPr>
@@ -7676,7 +7676,7 @@
                 <w:noProof/>
                 <w:webHidden/>
               </w:rPr>
-              <w:t>12</w:t>
+              <w:t>0</w:t>
             </w:r>
             <w:r>
               <w:rPr>
@@ -7746,7 +7746,7 @@
                 <w:noProof/>
                 <w:webHidden/>
               </w:rPr>
-              <w:t>12</w:t>
+              <w:t>0</w:t>
             </w:r>
             <w:r>
               <w:rPr>
@@ -7816,7 +7816,7 @@
                 <w:noProof/>
                 <w:webHidden/>
               </w:rPr>
-              <w:t>13</w:t>
+              <w:t>0</w:t>
             </w:r>
             <w:r>
               <w:rPr>
@@ -7886,7 +7886,7 @@
                 <w:noProof/>
                 <w:webHidden/>
               </w:rPr>
-              <w:t>13</w:t>
+              <w:t>0</w:t>
             </w:r>
             <w:r>
               <w:rPr>
@@ -7956,7 +7956,7 @@
                 <w:noProof/>
                 <w:webHidden/>
               </w:rPr>
-              <w:t>13</w:t>
+              <w:t>0</w:t>
             </w:r>
             <w:r>
               <w:rPr>
@@ -8026,7 +8026,7 @@
                 <w:noProof/>
                 <w:webHidden/>
               </w:rPr>
-              <w:t>13</w:t>
+              <w:t>0</w:t>
             </w:r>
             <w:r>
               <w:rPr>
@@ -8096,7 +8096,7 @@
                 <w:noProof/>
                 <w:webHidden/>
               </w:rPr>
-              <w:t>13</w:t>
+              <w:t>0</w:t>
             </w:r>
             <w:r>
               <w:rPr>
@@ -8166,7 +8166,7 @@
                 <w:noProof/>
                 <w:webHidden/>
               </w:rPr>
-              <w:t>13</w:t>
+              <w:t>0</w:t>
             </w:r>
             <w:r>
               <w:rPr>
@@ -8236,7 +8236,7 @@
                 <w:noProof/>
                 <w:webHidden/>
               </w:rPr>
-              <w:t>13</w:t>
+              <w:t>0</w:t>
             </w:r>
             <w:r>
               <w:rPr>
@@ -8306,7 +8306,7 @@
                 <w:noProof/>
                 <w:webHidden/>
               </w:rPr>
-              <w:t>13</w:t>
+              <w:t>0</w:t>
             </w:r>
             <w:r>
               <w:rPr>
@@ -8376,7 +8376,7 @@
                 <w:noProof/>
                 <w:webHidden/>
               </w:rPr>
-              <w:t>13</w:t>
+              <w:t>0</w:t>
             </w:r>
             <w:r>
               <w:rPr>
@@ -8446,7 +8446,7 @@
                 <w:noProof/>
                 <w:webHidden/>
               </w:rPr>
-              <w:t>13</w:t>
+              <w:t>0</w:t>
             </w:r>
             <w:r>
               <w:rPr>
@@ -8516,7 +8516,7 @@
                 <w:noProof/>
                 <w:webHidden/>
               </w:rPr>
-              <w:t>13</w:t>
+              <w:t>0</w:t>
             </w:r>
             <w:r>
               <w:rPr>
@@ -8586,7 +8586,7 @@
                 <w:noProof/>
                 <w:webHidden/>
               </w:rPr>
-              <w:t>13</w:t>
+              <w:t>1</w:t>
             </w:r>
             <w:r>
               <w:rPr>
@@ -8656,7 +8656,7 @@
                 <w:noProof/>
                 <w:webHidden/>
               </w:rPr>
-              <w:t>13</w:t>
+              <w:t>1</w:t>
             </w:r>
             <w:r>
               <w:rPr>
@@ -8726,7 +8726,7 @@
                 <w:noProof/>
                 <w:webHidden/>
               </w:rPr>
-              <w:t>13</w:t>
+              <w:t>1</w:t>
             </w:r>
             <w:r>
               <w:rPr>
@@ -8796,7 +8796,7 @@
                 <w:noProof/>
                 <w:webHidden/>
               </w:rPr>
-              <w:t>13</w:t>
+              <w:t>1</w:t>
             </w:r>
             <w:r>
               <w:rPr>
@@ -8866,7 +8866,7 @@
                 <w:noProof/>
                 <w:webHidden/>
               </w:rPr>
-              <w:t>13</w:t>
+              <w:t>1</w:t>
             </w:r>
             <w:r>
               <w:rPr>
@@ -8936,7 +8936,7 @@
                 <w:noProof/>
                 <w:webHidden/>
               </w:rPr>
-              <w:t>13</w:t>
+              <w:t>1</w:t>
             </w:r>
             <w:r>
               <w:rPr>
@@ -8997,7 +8997,7 @@
               <w:rPr>
                 <w:webHidden/>
               </w:rPr>
-              <w:t>13</w:t>
+              <w:t>1</w:t>
             </w:r>
             <w:r>
               <w:rPr>
@@ -9057,7 +9057,7 @@
               <w:rPr>
                 <w:webHidden/>
               </w:rPr>
-              <w:t>14</w:t>
+              <w:t>1</w:t>
             </w:r>
             <w:r>
               <w:rPr>
@@ -9117,7 +9117,7 @@
               <w:rPr>
                 <w:webHidden/>
               </w:rPr>
-              <w:t>14</w:t>
+              <w:t>1</w:t>
             </w:r>
             <w:r>
               <w:rPr>
@@ -9177,7 +9177,7 @@
               <w:rPr>
                 <w:webHidden/>
               </w:rPr>
-              <w:t>14</w:t>
+              <w:t>1</w:t>
             </w:r>
             <w:r>
               <w:rPr>
@@ -9246,7 +9246,7 @@
                 <w:noProof/>
                 <w:webHidden/>
               </w:rPr>
-              <w:t>14</w:t>
+              <w:t>1</w:t>
             </w:r>
             <w:r>
               <w:rPr>
@@ -9316,7 +9316,7 @@
                 <w:noProof/>
                 <w:webHidden/>
               </w:rPr>
-              <w:t>14</w:t>
+              <w:t>1</w:t>
             </w:r>
             <w:r>
               <w:rPr>
@@ -9386,7 +9386,7 @@
                 <w:noProof/>
                 <w:webHidden/>
               </w:rPr>
-              <w:t>14</w:t>
+              <w:t>1</w:t>
             </w:r>
             <w:r>
               <w:rPr>
@@ -9456,7 +9456,7 @@
                 <w:noProof/>
                 <w:webHidden/>
               </w:rPr>
-              <w:t>14</w:t>
+              <w:t>1</w:t>
             </w:r>
             <w:r>
               <w:rPr>
@@ -9526,7 +9526,7 @@
                 <w:noProof/>
                 <w:webHidden/>
               </w:rPr>
-              <w:t>14</w:t>
+              <w:t>1</w:t>
             </w:r>
             <w:r>
               <w:rPr>
@@ -9538,6 +9538,19 @@
           </w:hyperlink>
         </w:p>
         <w:p>
+          <w:pPr>
+            <w:sectPr>
+              <w:footerReference w:type="default" r:id="rId8"/>
+              <w:headerReference w:type="first" r:id="rId9"/>
+              <w:footerReference w:type="first" r:id="rId10"/>
+              <w:pgSz w:w="11906" w:h="16838"/>
+              <w:pgMar w:top="1418" w:right="1418" w:bottom="1134" w:left="1418" w:header="709" w:footer="709" w:gutter="0"/>
+              <w:pgNumType w:start="0"/>
+              <w:cols w:space="708"/>
+              <w:titlePg/>
+              <w:docGrid w:linePitch="360"/>
+            </w:sectPr>
+          </w:pPr>
           <w:r>
             <w:rPr>
               <w:b/>
@@ -9557,9 +9570,6 @@
           <w:szCs w:val="22"/>
         </w:rPr>
       </w:pPr>
-      <w:r>
-        <w:br w:type="page"/>
-      </w:r>
       <w:bookmarkStart w:id="0" w:name="_Toc97729365"/>
       <w:r>
         <w:lastRenderedPageBreak/>
@@ -11218,8 +11228,8 @@
         <w:tblLook w:val="04A0" w:firstRow="1" w:lastRow="0" w:firstColumn="1" w:lastColumn="0" w:noHBand="0" w:noVBand="1"/>
       </w:tblPr>
       <w:tblGrid>
-        <w:gridCol w:w="4531"/>
-        <w:gridCol w:w="4531"/>
+        <w:gridCol w:w="4530"/>
+        <w:gridCol w:w="4530"/>
       </w:tblGrid>
       <w:tr>
         <w:tc>
@@ -11378,8 +11388,8 @@
         <w:tblLook w:val="04A0" w:firstRow="1" w:lastRow="0" w:firstColumn="1" w:lastColumn="0" w:noHBand="0" w:noVBand="1"/>
       </w:tblPr>
       <w:tblGrid>
-        <w:gridCol w:w="4531"/>
-        <w:gridCol w:w="4531"/>
+        <w:gridCol w:w="4530"/>
+        <w:gridCol w:w="4530"/>
       </w:tblGrid>
       <w:tr>
         <w:tc>
@@ -11583,8 +11593,8 @@
         <w:tblLook w:val="04A0" w:firstRow="1" w:lastRow="0" w:firstColumn="1" w:lastColumn="0" w:noHBand="0" w:noVBand="1"/>
       </w:tblPr>
       <w:tblGrid>
-        <w:gridCol w:w="4531"/>
-        <w:gridCol w:w="4531"/>
+        <w:gridCol w:w="4530"/>
+        <w:gridCol w:w="4530"/>
       </w:tblGrid>
       <w:tr>
         <w:tc>
@@ -11791,8 +11801,8 @@
         <w:tblLook w:val="04A0" w:firstRow="1" w:lastRow="0" w:firstColumn="1" w:lastColumn="0" w:noHBand="0" w:noVBand="1"/>
       </w:tblPr>
       <w:tblGrid>
-        <w:gridCol w:w="4531"/>
-        <w:gridCol w:w="4531"/>
+        <w:gridCol w:w="4530"/>
+        <w:gridCol w:w="4530"/>
       </w:tblGrid>
       <w:tr>
         <w:tc>
@@ -12253,6 +12263,18 @@
         <w:t>Für nicht eingeloggte Benutzer dürfen keine Informationen ersichtlich sein. Wenn ohne Anmeldung auf eine der Dateien aufgerufen wird soll man direkt in ein Login gezwungen werden. Daher wird er Login Status auf allen wichtigen Datein direkt am Anfang überprüft.</w:t>
       </w:r>
     </w:p>
+    <w:p>
+      <w:pPr>
+        <w:sectPr>
+          <w:pgSz w:w="11906" w:h="16838"/>
+          <w:pgMar w:top="1418" w:right="1418" w:bottom="1134" w:left="1418" w:header="709" w:footer="709" w:gutter="0"/>
+          <w:pgNumType w:start="0"/>
+          <w:cols w:space="708"/>
+          <w:titlePg/>
+          <w:docGrid w:linePitch="360"/>
+        </w:sectPr>
+      </w:pPr>
+    </w:p>
     <w:p/>
     <w:p>
       <w:pPr>
@@ -12262,13 +12284,67 @@
         <w:t>Applikationsentwurf</w:t>
       </w:r>
     </w:p>
-    <w:p/>
+    <w:p>
+      <w:r>
+        <w:rPr>
+          <w:noProof/>
+        </w:rPr>
+        <w:drawing>
+          <wp:inline distT="0" distB="0" distL="0" distR="0" wp14:anchorId="03058A32" wp14:editId="0B374B82">
+            <wp:extent cx="8937803" cy="3661326"/>
+            <wp:effectExtent l="0" t="0" r="0" b="0"/>
+            <wp:docPr id="51" name="Picture 51"/>
+            <wp:cNvGraphicFramePr>
+              <a:graphicFrameLocks xmlns:a="http://schemas.openxmlformats.org/drawingml/2006/main" noChangeAspect="1"/>
+            </wp:cNvGraphicFramePr>
+            <a:graphic xmlns:a="http://schemas.openxmlformats.org/drawingml/2006/main">
+              <a:graphicData uri="http://schemas.openxmlformats.org/drawingml/2006/picture">
+                <pic:pic xmlns:pic="http://schemas.openxmlformats.org/drawingml/2006/picture">
+                  <pic:nvPicPr>
+                    <pic:cNvPr id="51" name="Picture 51"/>
+                    <pic:cNvPicPr>
+                      <a:picLocks noChangeAspect="1" noChangeArrowheads="1"/>
+                    </pic:cNvPicPr>
+                  </pic:nvPicPr>
+                  <pic:blipFill>
+                    <a:blip r:embed="rId11">
+                      <a:extLst>
+                        <a:ext uri="{28A0092B-C50C-407E-A947-70E740481C1C}">
+                          <a14:useLocalDpi xmlns:a14="http://schemas.microsoft.com/office/drawing/2010/main" val="0"/>
+                        </a:ext>
+                      </a:extLst>
+                    </a:blip>
+                    <a:stretch>
+                      <a:fillRect/>
+                    </a:stretch>
+                  </pic:blipFill>
+                  <pic:spPr bwMode="auto">
+                    <a:xfrm>
+                      <a:off x="0" y="0"/>
+                      <a:ext cx="8937803" cy="3661326"/>
+                    </a:xfrm>
+                    <a:prstGeom prst="rect">
+                      <a:avLst/>
+                    </a:prstGeom>
+                    <a:noFill/>
+                    <a:ln>
+                      <a:noFill/>
+                    </a:ln>
+                  </pic:spPr>
+                </pic:pic>
+              </a:graphicData>
+            </a:graphic>
+          </wp:inline>
+        </w:drawing>
+      </w:r>
+    </w:p>
     <w:p>
       <w:pPr>
         <w:pStyle w:val="Heading3"/>
       </w:pPr>
       <w:bookmarkStart w:id="45" w:name="_Toc97729410"/>
       <w:r>
+        <w:lastRenderedPageBreak/>
         <w:t>Datenbank modell</w:t>
       </w:r>
       <w:bookmarkEnd w:id="45"/>
@@ -12279,9 +12355,9 @@
           <w:noProof/>
         </w:rPr>
         <w:drawing>
-          <wp:inline distT="0" distB="0" distL="0" distR="0" wp14:anchorId="7E2E5B27" wp14:editId="536BE0C7">
-            <wp:extent cx="5353050" cy="3724275"/>
-            <wp:effectExtent l="0" t="0" r="0" b="9525"/>
+          <wp:inline distT="0" distB="0" distL="0" distR="0" wp14:anchorId="7E2E5B27" wp14:editId="0181BCDE">
+            <wp:extent cx="7639050" cy="5314713"/>
+            <wp:effectExtent l="0" t="0" r="0" b="635"/>
             <wp:docPr id="11" name="Picture 11" descr="Graphical user interface, application, Word&#10;&#10;Description automatically generated"/>
             <wp:cNvGraphicFramePr>
               <a:graphicFrameLocks xmlns:a="http://schemas.openxmlformats.org/drawingml/2006/main" noChangeAspect="1"/>
@@ -12294,7 +12370,7 @@
                     <pic:cNvPicPr/>
                   </pic:nvPicPr>
                   <pic:blipFill>
-                    <a:blip r:embed="rId8"/>
+                    <a:blip r:embed="rId12"/>
                     <a:stretch>
                       <a:fillRect/>
                     </a:stretch>
@@ -12302,7 +12378,7 @@
                   <pic:spPr>
                     <a:xfrm>
                       <a:off x="0" y="0"/>
-                      <a:ext cx="5353050" cy="3724275"/>
+                      <a:ext cx="7652635" cy="5324165"/>
                     </a:xfrm>
                     <a:prstGeom prst="rect">
                       <a:avLst/>
@@ -12318,9 +12394,23 @@
     <w:p>
       <w:pPr>
         <w:pStyle w:val="Heading3"/>
+        <w:sectPr>
+          <w:pgSz w:w="16838" w:h="11906" w:orient="landscape"/>
+          <w:pgMar w:top="1418" w:right="1418" w:bottom="1418" w:left="1134" w:header="709" w:footer="709" w:gutter="0"/>
+          <w:pgNumType w:start="0"/>
+          <w:cols w:space="708"/>
+          <w:titlePg/>
+          <w:docGrid w:linePitch="360"/>
+        </w:sectPr>
       </w:pPr>
       <w:bookmarkStart w:id="46" w:name="_Toc97729411"/>
-      <w:r>
+    </w:p>
+    <w:p>
+      <w:pPr>
+        <w:pStyle w:val="Heading3"/>
+      </w:pPr>
+      <w:r>
+        <w:lastRenderedPageBreak/>
         <w:t>Funktionsmodelle</w:t>
       </w:r>
       <w:bookmarkEnd w:id="46"/>
@@ -12334,294 +12424,1728 @@
         <w:t>Login Funktion</w:t>
       </w:r>
     </w:p>
+    <w:p>
+      <w:r>
+        <w:rPr>
+          <w:noProof/>
+        </w:rPr>
+        <w:drawing>
+          <wp:inline distT="0" distB="0" distL="0" distR="0" wp14:anchorId="38C6B846" wp14:editId="2EDE529A">
+            <wp:extent cx="8277225" cy="4378572"/>
+            <wp:effectExtent l="0" t="0" r="0" b="3175"/>
+            <wp:docPr id="33" name="Picture 33" descr="A picture containing diagram&#10;&#10;Description automatically generated"/>
+            <wp:cNvGraphicFramePr>
+              <a:graphicFrameLocks xmlns:a="http://schemas.openxmlformats.org/drawingml/2006/main" noChangeAspect="1"/>
+            </wp:cNvGraphicFramePr>
+            <a:graphic xmlns:a="http://schemas.openxmlformats.org/drawingml/2006/main">
+              <a:graphicData uri="http://schemas.openxmlformats.org/drawingml/2006/picture">
+                <pic:pic xmlns:pic="http://schemas.openxmlformats.org/drawingml/2006/picture">
+                  <pic:nvPicPr>
+                    <pic:cNvPr id="33" name="Picture 33" descr="A picture containing diagram&#10;&#10;Description automatically generated"/>
+                    <pic:cNvPicPr/>
+                  </pic:nvPicPr>
+                  <pic:blipFill>
+                    <a:blip r:embed="rId13"/>
+                    <a:stretch>
+                      <a:fillRect/>
+                    </a:stretch>
+                  </pic:blipFill>
+                  <pic:spPr>
+                    <a:xfrm>
+                      <a:off x="0" y="0"/>
+                      <a:ext cx="8283893" cy="4382099"/>
+                    </a:xfrm>
+                    <a:prstGeom prst="rect">
+                      <a:avLst/>
+                    </a:prstGeom>
+                  </pic:spPr>
+                </pic:pic>
+              </a:graphicData>
+            </a:graphic>
+          </wp:inline>
+        </w:drawing>
+      </w:r>
+    </w:p>
+    <w:p>
+      <w:pPr>
+        <w:pStyle w:val="Heading4"/>
+      </w:pPr>
+    </w:p>
+    <w:p>
+      <w:pPr>
+        <w:pStyle w:val="Heading4"/>
+      </w:pPr>
+    </w:p>
+    <w:p>
+      <w:pPr>
+        <w:pStyle w:val="Heading4"/>
+      </w:pPr>
+      <w:r>
+        <w:t>Registrieren Funktion</w:t>
+      </w:r>
+    </w:p>
+    <w:p>
+      <w:pPr>
+        <w:pStyle w:val="Heading4"/>
+      </w:pPr>
+    </w:p>
+    <w:p>
+      <w:pPr>
+        <w:pStyle w:val="Heading4"/>
+      </w:pPr>
+      <w:r>
+        <w:rPr>
+          <w:noProof/>
+        </w:rPr>
+        <w:drawing>
+          <wp:inline distT="0" distB="0" distL="0" distR="0" wp14:anchorId="49632E64" wp14:editId="3412A3D5">
+            <wp:extent cx="9579182" cy="3667125"/>
+            <wp:effectExtent l="0" t="0" r="3175" b="0"/>
+            <wp:docPr id="37" name="Picture 37" descr="Graphical user interface, text, application, email&#10;&#10;Description automatically generated"/>
+            <wp:cNvGraphicFramePr>
+              <a:graphicFrameLocks xmlns:a="http://schemas.openxmlformats.org/drawingml/2006/main" noChangeAspect="1"/>
+            </wp:cNvGraphicFramePr>
+            <a:graphic xmlns:a="http://schemas.openxmlformats.org/drawingml/2006/main">
+              <a:graphicData uri="http://schemas.openxmlformats.org/drawingml/2006/picture">
+                <pic:pic xmlns:pic="http://schemas.openxmlformats.org/drawingml/2006/picture">
+                  <pic:nvPicPr>
+                    <pic:cNvPr id="37" name="Picture 37" descr="Graphical user interface, text, application, email&#10;&#10;Description automatically generated"/>
+                    <pic:cNvPicPr/>
+                  </pic:nvPicPr>
+                  <pic:blipFill>
+                    <a:blip r:embed="rId14"/>
+                    <a:stretch>
+                      <a:fillRect/>
+                    </a:stretch>
+                  </pic:blipFill>
+                  <pic:spPr>
+                    <a:xfrm>
+                      <a:off x="0" y="0"/>
+                      <a:ext cx="9586803" cy="3670043"/>
+                    </a:xfrm>
+                    <a:prstGeom prst="rect">
+                      <a:avLst/>
+                    </a:prstGeom>
+                  </pic:spPr>
+                </pic:pic>
+              </a:graphicData>
+            </a:graphic>
+          </wp:inline>
+        </w:drawing>
+      </w:r>
+    </w:p>
+    <w:p>
+      <w:pPr>
+        <w:pStyle w:val="Heading4"/>
+      </w:pPr>
+    </w:p>
+    <w:p>
+      <w:pPr>
+        <w:pStyle w:val="Heading4"/>
+      </w:pPr>
+    </w:p>
+    <w:p>
+      <w:pPr>
+        <w:pStyle w:val="Heading4"/>
+      </w:pPr>
+    </w:p>
+    <w:p>
+      <w:pPr>
+        <w:pStyle w:val="Heading4"/>
+      </w:pPr>
+    </w:p>
+    <w:p>
+      <w:pPr>
+        <w:pStyle w:val="Heading4"/>
+      </w:pPr>
+    </w:p>
+    <w:p>
+      <w:pPr>
+        <w:pStyle w:val="Heading4"/>
+      </w:pPr>
+      <w:r>
+        <w:lastRenderedPageBreak/>
+        <w:t>Ausloggen Funktion</w:t>
+      </w:r>
+    </w:p>
+    <w:p>
+      <w:pPr>
+        <w:pStyle w:val="Heading4"/>
+      </w:pPr>
+    </w:p>
+    <w:p>
+      <w:pPr>
+        <w:pStyle w:val="Heading4"/>
+      </w:pPr>
+      <w:r>
+        <w:rPr>
+          <w:noProof/>
+        </w:rPr>
+        <w:drawing>
+          <wp:inline distT="0" distB="0" distL="0" distR="0" wp14:anchorId="250BEA43" wp14:editId="2B9B5354">
+            <wp:extent cx="9071610" cy="3296920"/>
+            <wp:effectExtent l="0" t="0" r="0" b="0"/>
+            <wp:docPr id="38" name="Picture 38" descr="A screenshot of a graph&#10;&#10;Description automatically generated with medium confidence"/>
+            <wp:cNvGraphicFramePr>
+              <a:graphicFrameLocks xmlns:a="http://schemas.openxmlformats.org/drawingml/2006/main" noChangeAspect="1"/>
+            </wp:cNvGraphicFramePr>
+            <a:graphic xmlns:a="http://schemas.openxmlformats.org/drawingml/2006/main">
+              <a:graphicData uri="http://schemas.openxmlformats.org/drawingml/2006/picture">
+                <pic:pic xmlns:pic="http://schemas.openxmlformats.org/drawingml/2006/picture">
+                  <pic:nvPicPr>
+                    <pic:cNvPr id="38" name="Picture 38" descr="A screenshot of a graph&#10;&#10;Description automatically generated with medium confidence"/>
+                    <pic:cNvPicPr/>
+                  </pic:nvPicPr>
+                  <pic:blipFill>
+                    <a:blip r:embed="rId15"/>
+                    <a:stretch>
+                      <a:fillRect/>
+                    </a:stretch>
+                  </pic:blipFill>
+                  <pic:spPr>
+                    <a:xfrm>
+                      <a:off x="0" y="0"/>
+                      <a:ext cx="9071610" cy="3296920"/>
+                    </a:xfrm>
+                    <a:prstGeom prst="rect">
+                      <a:avLst/>
+                    </a:prstGeom>
+                  </pic:spPr>
+                </pic:pic>
+              </a:graphicData>
+            </a:graphic>
+          </wp:inline>
+        </w:drawing>
+      </w:r>
+    </w:p>
+    <w:p>
+      <w:pPr>
+        <w:pStyle w:val="Heading4"/>
+      </w:pPr>
+    </w:p>
+    <w:p>
+      <w:pPr>
+        <w:pStyle w:val="Heading4"/>
+      </w:pPr>
+    </w:p>
+    <w:p>
+      <w:pPr>
+        <w:pStyle w:val="Heading4"/>
+      </w:pPr>
+    </w:p>
+    <w:p>
+      <w:pPr>
+        <w:pStyle w:val="Heading4"/>
+      </w:pPr>
+    </w:p>
+    <w:p>
+      <w:pPr>
+        <w:pStyle w:val="Heading4"/>
+      </w:pPr>
+    </w:p>
+    <w:p>
+      <w:pPr>
+        <w:pStyle w:val="Heading4"/>
+      </w:pPr>
+    </w:p>
+    <w:p>
+      <w:pPr>
+        <w:pStyle w:val="Heading4"/>
+      </w:pPr>
+    </w:p>
+    <w:p>
+      <w:pPr>
+        <w:pStyle w:val="Heading4"/>
+      </w:pPr>
+    </w:p>
+    <w:p>
+      <w:pPr>
+        <w:pStyle w:val="Heading4"/>
+      </w:pPr>
+    </w:p>
+    <w:p>
+      <w:pPr>
+        <w:pStyle w:val="Heading4"/>
+      </w:pPr>
+      <w:r>
+        <w:lastRenderedPageBreak/>
+        <w:t>Tool ersstellen Funktion</w:t>
+      </w:r>
+    </w:p>
+    <w:p>
+      <w:pPr>
+        <w:pStyle w:val="Heading4"/>
+        <w:rPr>
+          <w:noProof/>
+        </w:rPr>
+      </w:pPr>
+      <w:r>
+        <w:rPr>
+          <w:noProof/>
+        </w:rPr>
+        <w:drawing>
+          <wp:anchor distT="0" distB="0" distL="114300" distR="114300" simplePos="0" relativeHeight="251662336" behindDoc="0" locked="0" layoutInCell="1" allowOverlap="1" wp14:anchorId="39F6C071" wp14:editId="7C62FF22">
+            <wp:simplePos x="0" y="0"/>
+            <wp:positionH relativeFrom="page">
+              <wp:align>center</wp:align>
+            </wp:positionH>
+            <wp:positionV relativeFrom="paragraph">
+              <wp:posOffset>239395</wp:posOffset>
+            </wp:positionV>
+            <wp:extent cx="9861550" cy="3105150"/>
+            <wp:effectExtent l="0" t="0" r="6350" b="0"/>
+            <wp:wrapSquare wrapText="bothSides"/>
+            <wp:docPr id="48" name="Picture 48" descr="Graphical user interface, text, application&#10;&#10;Description automatically generated"/>
+            <wp:cNvGraphicFramePr>
+              <a:graphicFrameLocks xmlns:a="http://schemas.openxmlformats.org/drawingml/2006/main" noChangeAspect="1"/>
+            </wp:cNvGraphicFramePr>
+            <a:graphic xmlns:a="http://schemas.openxmlformats.org/drawingml/2006/main">
+              <a:graphicData uri="http://schemas.openxmlformats.org/drawingml/2006/picture">
+                <pic:pic xmlns:pic="http://schemas.openxmlformats.org/drawingml/2006/picture">
+                  <pic:nvPicPr>
+                    <pic:cNvPr id="48" name="Picture 48" descr="Graphical user interface, text, application&#10;&#10;Description automatically generated"/>
+                    <pic:cNvPicPr/>
+                  </pic:nvPicPr>
+                  <pic:blipFill>
+                    <a:blip r:embed="rId16">
+                      <a:extLst>
+                        <a:ext uri="{28A0092B-C50C-407E-A947-70E740481C1C}">
+                          <a14:useLocalDpi xmlns:a14="http://schemas.microsoft.com/office/drawing/2010/main" val="0"/>
+                        </a:ext>
+                      </a:extLst>
+                    </a:blip>
+                    <a:stretch>
+                      <a:fillRect/>
+                    </a:stretch>
+                  </pic:blipFill>
+                  <pic:spPr>
+                    <a:xfrm>
+                      <a:off x="0" y="0"/>
+                      <a:ext cx="9861550" cy="3105150"/>
+                    </a:xfrm>
+                    <a:prstGeom prst="rect">
+                      <a:avLst/>
+                    </a:prstGeom>
+                  </pic:spPr>
+                </pic:pic>
+              </a:graphicData>
+            </a:graphic>
+            <wp14:sizeRelH relativeFrom="page">
+              <wp14:pctWidth>0</wp14:pctWidth>
+            </wp14:sizeRelH>
+            <wp14:sizeRelV relativeFrom="page">
+              <wp14:pctHeight>0</wp14:pctHeight>
+            </wp14:sizeRelV>
+          </wp:anchor>
+        </w:drawing>
+      </w:r>
+    </w:p>
+    <w:p>
+      <w:pPr>
+        <w:pStyle w:val="Heading4"/>
+      </w:pPr>
+    </w:p>
+    <w:p>
+      <w:pPr>
+        <w:pStyle w:val="Heading4"/>
+      </w:pPr>
+    </w:p>
+    <w:p>
+      <w:pPr>
+        <w:pStyle w:val="Heading4"/>
+      </w:pPr>
+    </w:p>
+    <w:p>
+      <w:pPr>
+        <w:pStyle w:val="Heading4"/>
+      </w:pPr>
+    </w:p>
+    <w:p>
+      <w:pPr>
+        <w:pStyle w:val="Heading4"/>
+      </w:pPr>
+    </w:p>
+    <w:p>
+      <w:pPr>
+        <w:pStyle w:val="Heading4"/>
+      </w:pPr>
+    </w:p>
+    <w:p>
+      <w:pPr>
+        <w:pStyle w:val="Heading4"/>
+      </w:pPr>
+    </w:p>
+    <w:p>
+      <w:pPr>
+        <w:pStyle w:val="Heading4"/>
+      </w:pPr>
+    </w:p>
+    <w:p>
+      <w:pPr>
+        <w:pStyle w:val="Heading4"/>
+      </w:pPr>
+    </w:p>
+    <w:p>
+      <w:pPr>
+        <w:pStyle w:val="Heading4"/>
+      </w:pPr>
+    </w:p>
+    <w:p>
+      <w:pPr>
+        <w:pStyle w:val="Heading4"/>
+      </w:pPr>
+      <w:r>
+        <w:lastRenderedPageBreak/>
+        <w:t>Tool bearbeiten Funktion</w:t>
+      </w:r>
+    </w:p>
+    <w:p>
+      <w:r>
+        <w:rPr>
+          <w:noProof/>
+        </w:rPr>
+        <w:drawing>
+          <wp:anchor distT="0" distB="0" distL="114300" distR="114300" simplePos="0" relativeHeight="251663360" behindDoc="1" locked="0" layoutInCell="1" allowOverlap="1" wp14:anchorId="0E683F02" wp14:editId="18A64F24">
+            <wp:simplePos x="0" y="0"/>
+            <wp:positionH relativeFrom="margin">
+              <wp:align>center</wp:align>
+            </wp:positionH>
+            <wp:positionV relativeFrom="paragraph">
+              <wp:posOffset>248920</wp:posOffset>
+            </wp:positionV>
+            <wp:extent cx="10172048" cy="3686175"/>
+            <wp:effectExtent l="0" t="0" r="1270" b="0"/>
+            <wp:wrapTight wrapText="bothSides">
+              <wp:wrapPolygon edited="0">
+                <wp:start x="0" y="0"/>
+                <wp:lineTo x="0" y="21433"/>
+                <wp:lineTo x="21562" y="21433"/>
+                <wp:lineTo x="21562" y="0"/>
+                <wp:lineTo x="0" y="0"/>
+              </wp:wrapPolygon>
+            </wp:wrapTight>
+            <wp:docPr id="49" name="Picture 49" descr="A picture containing text&#10;&#10;Description automatically generated"/>
+            <wp:cNvGraphicFramePr>
+              <a:graphicFrameLocks xmlns:a="http://schemas.openxmlformats.org/drawingml/2006/main" noChangeAspect="1"/>
+            </wp:cNvGraphicFramePr>
+            <a:graphic xmlns:a="http://schemas.openxmlformats.org/drawingml/2006/main">
+              <a:graphicData uri="http://schemas.openxmlformats.org/drawingml/2006/picture">
+                <pic:pic xmlns:pic="http://schemas.openxmlformats.org/drawingml/2006/picture">
+                  <pic:nvPicPr>
+                    <pic:cNvPr id="49" name="Picture 49" descr="A picture containing text&#10;&#10;Description automatically generated"/>
+                    <pic:cNvPicPr/>
+                  </pic:nvPicPr>
+                  <pic:blipFill>
+                    <a:blip r:embed="rId17">
+                      <a:extLst>
+                        <a:ext uri="{28A0092B-C50C-407E-A947-70E740481C1C}">
+                          <a14:useLocalDpi xmlns:a14="http://schemas.microsoft.com/office/drawing/2010/main" val="0"/>
+                        </a:ext>
+                      </a:extLst>
+                    </a:blip>
+                    <a:stretch>
+                      <a:fillRect/>
+                    </a:stretch>
+                  </pic:blipFill>
+                  <pic:spPr>
+                    <a:xfrm>
+                      <a:off x="0" y="0"/>
+                      <a:ext cx="10172048" cy="3686175"/>
+                    </a:xfrm>
+                    <a:prstGeom prst="rect">
+                      <a:avLst/>
+                    </a:prstGeom>
+                  </pic:spPr>
+                </pic:pic>
+              </a:graphicData>
+            </a:graphic>
+          </wp:anchor>
+        </w:drawing>
+      </w:r>
+    </w:p>
+    <w:p>
+      <w:pPr>
+        <w:pStyle w:val="Heading4"/>
+      </w:pPr>
+      <w:r>
+        <w:lastRenderedPageBreak/>
+        <w:t>Tool löschen Funktion</w:t>
+      </w:r>
+    </w:p>
+    <w:p>
+      <w:pPr>
+        <w:pStyle w:val="Heading4"/>
+      </w:pPr>
+    </w:p>
+    <w:p>
+      <w:pPr>
+        <w:sectPr>
+          <w:pgSz w:w="16838" w:h="11906" w:orient="landscape"/>
+          <w:pgMar w:top="1418" w:right="1418" w:bottom="1418" w:left="1134" w:header="709" w:footer="709" w:gutter="0"/>
+          <w:pgNumType w:start="0"/>
+          <w:cols w:space="708"/>
+          <w:titlePg/>
+          <w:docGrid w:linePitch="360"/>
+        </w:sectPr>
+      </w:pPr>
+      <w:r>
+        <w:rPr>
+          <w:noProof/>
+        </w:rPr>
+        <w:drawing>
+          <wp:inline distT="0" distB="0" distL="0" distR="0" wp14:anchorId="24512518" wp14:editId="5808D03A">
+            <wp:extent cx="8648700" cy="5229225"/>
+            <wp:effectExtent l="0" t="0" r="0" b="9525"/>
+            <wp:docPr id="50" name="Picture 50" descr="Table&#10;&#10;Description automatically generated"/>
+            <wp:cNvGraphicFramePr>
+              <a:graphicFrameLocks xmlns:a="http://schemas.openxmlformats.org/drawingml/2006/main" noChangeAspect="1"/>
+            </wp:cNvGraphicFramePr>
+            <a:graphic xmlns:a="http://schemas.openxmlformats.org/drawingml/2006/main">
+              <a:graphicData uri="http://schemas.openxmlformats.org/drawingml/2006/picture">
+                <pic:pic xmlns:pic="http://schemas.openxmlformats.org/drawingml/2006/picture">
+                  <pic:nvPicPr>
+                    <pic:cNvPr id="50" name="Picture 50" descr="Table&#10;&#10;Description automatically generated"/>
+                    <pic:cNvPicPr/>
+                  </pic:nvPicPr>
+                  <pic:blipFill>
+                    <a:blip r:embed="rId18"/>
+                    <a:stretch>
+                      <a:fillRect/>
+                    </a:stretch>
+                  </pic:blipFill>
+                  <pic:spPr>
+                    <a:xfrm>
+                      <a:off x="0" y="0"/>
+                      <a:ext cx="8648700" cy="5229225"/>
+                    </a:xfrm>
+                    <a:prstGeom prst="rect">
+                      <a:avLst/>
+                    </a:prstGeom>
+                  </pic:spPr>
+                </pic:pic>
+              </a:graphicData>
+            </a:graphic>
+          </wp:inline>
+        </w:drawing>
+      </w:r>
+    </w:p>
     <w:p/>
     <w:p>
       <w:pPr>
-        <w:pStyle w:val="Heading4"/>
-      </w:pPr>
-      <w:r>
-        <w:t>Registrieren Funktion</w:t>
-      </w:r>
-      <w:r>
-        <w:br/>
-      </w:r>
+        <w:pStyle w:val="Heading3"/>
+      </w:pPr>
+      <w:bookmarkStart w:id="47" w:name="_Toc97729412"/>
+      <w:r>
+        <w:t>Testfälle</w:t>
+      </w:r>
+      <w:bookmarkEnd w:id="47"/>
     </w:p>
     <w:p/>
+    <w:tbl>
+      <w:tblPr>
+        <w:tblStyle w:val="TableGrid"/>
+        <w:tblW w:w="0" w:type="auto"/>
+        <w:tblLook w:val="04A0" w:firstRow="1" w:lastRow="0" w:firstColumn="1" w:lastColumn="0" w:noHBand="0" w:noVBand="1"/>
+      </w:tblPr>
+      <w:tblGrid>
+        <w:gridCol w:w="3054"/>
+        <w:gridCol w:w="2082"/>
+        <w:gridCol w:w="1950"/>
+        <w:gridCol w:w="1976"/>
+      </w:tblGrid>
+      <w:tr>
+        <w:tc>
+          <w:tcPr>
+            <w:tcW w:w="3054" w:type="dxa"/>
+          </w:tcPr>
+          <w:p>
+            <w:r>
+              <w:t>Test</w:t>
+            </w:r>
+          </w:p>
+        </w:tc>
+        <w:tc>
+          <w:tcPr>
+            <w:tcW w:w="2082" w:type="dxa"/>
+          </w:tcPr>
+          <w:p>
+            <w:r>
+              <w:t>Erwartetes Ergenis</w:t>
+            </w:r>
+          </w:p>
+        </w:tc>
+        <w:tc>
+          <w:tcPr>
+            <w:tcW w:w="1950" w:type="dxa"/>
+          </w:tcPr>
+          <w:p>
+            <w:r>
+              <w:t>Ergebnis</w:t>
+            </w:r>
+          </w:p>
+        </w:tc>
+        <w:tc>
+          <w:tcPr>
+            <w:tcW w:w="1976" w:type="dxa"/>
+          </w:tcPr>
+          <w:p>
+            <w:r>
+              <w:t>Weiteres Vorgehen</w:t>
+            </w:r>
+          </w:p>
+        </w:tc>
+      </w:tr>
+      <w:tr>
+        <w:tc>
+          <w:tcPr>
+            <w:tcW w:w="3054" w:type="dxa"/>
+          </w:tcPr>
+          <w:p>
+            <w:r>
+              <w:t>Ohne Login versuchen auf index.php zu gelangen duch das ändern der URL zu localhost/Dashboard/index.php</w:t>
+            </w:r>
+          </w:p>
+        </w:tc>
+        <w:tc>
+          <w:tcPr>
+            <w:tcW w:w="2082" w:type="dxa"/>
+          </w:tcPr>
+          <w:p>
+            <w:r>
+              <w:t>Sofortige weiterleitung auf login.php</w:t>
+            </w:r>
+          </w:p>
+        </w:tc>
+        <w:tc>
+          <w:tcPr>
+            <w:tcW w:w="1950" w:type="dxa"/>
+          </w:tcPr>
+          <w:p/>
+        </w:tc>
+        <w:tc>
+          <w:tcPr>
+            <w:tcW w:w="1976" w:type="dxa"/>
+          </w:tcPr>
+          <w:p/>
+        </w:tc>
+      </w:tr>
+      <w:tr>
+        <w:tc>
+          <w:tcPr>
+            <w:tcW w:w="3054" w:type="dxa"/>
+          </w:tcPr>
+          <w:p>
+            <w:r>
+              <w:t>Ohne Login versuchen auf del.php zu gelanden durch das ändern der URL zu localhost/Dashoard/del.php</w:t>
+            </w:r>
+          </w:p>
+        </w:tc>
+        <w:tc>
+          <w:tcPr>
+            <w:tcW w:w="2082" w:type="dxa"/>
+          </w:tcPr>
+          <w:p>
+            <w:r>
+              <w:t>Sofortige weiterleitung auf login.php</w:t>
+            </w:r>
+          </w:p>
+        </w:tc>
+        <w:tc>
+          <w:tcPr>
+            <w:tcW w:w="1950" w:type="dxa"/>
+          </w:tcPr>
+          <w:p/>
+        </w:tc>
+        <w:tc>
+          <w:tcPr>
+            <w:tcW w:w="1976" w:type="dxa"/>
+          </w:tcPr>
+          <w:p/>
+        </w:tc>
+      </w:tr>
+      <w:tr>
+        <w:tc>
+          <w:tcPr>
+            <w:tcW w:w="3054" w:type="dxa"/>
+          </w:tcPr>
+          <w:p>
+            <w:r>
+              <w:t>Ohne Login versuchen auf edit.php zu gelanden durch das ändern der URL zu localhost/Dashoard/edit.php</w:t>
+            </w:r>
+          </w:p>
+        </w:tc>
+        <w:tc>
+          <w:tcPr>
+            <w:tcW w:w="2082" w:type="dxa"/>
+          </w:tcPr>
+          <w:p>
+            <w:r>
+              <w:t>Sofortige weiterleitung auf login.php</w:t>
+            </w:r>
+          </w:p>
+        </w:tc>
+        <w:tc>
+          <w:tcPr>
+            <w:tcW w:w="1950" w:type="dxa"/>
+          </w:tcPr>
+          <w:p/>
+        </w:tc>
+        <w:tc>
+          <w:tcPr>
+            <w:tcW w:w="1976" w:type="dxa"/>
+          </w:tcPr>
+          <w:p/>
+        </w:tc>
+      </w:tr>
+      <w:tr>
+        <w:tc>
+          <w:tcPr>
+            <w:tcW w:w="3054" w:type="dxa"/>
+          </w:tcPr>
+          <w:p>
+            <w:r>
+              <w:t>Ohne Login versuchen auf create.php zu gelanden durch das ändern der URL zu localhost/Dashoard/create.php</w:t>
+            </w:r>
+          </w:p>
+        </w:tc>
+        <w:tc>
+          <w:tcPr>
+            <w:tcW w:w="2082" w:type="dxa"/>
+          </w:tcPr>
+          <w:p>
+            <w:r>
+              <w:t>Sofrotige weiterleitung auf login.php</w:t>
+            </w:r>
+          </w:p>
+        </w:tc>
+        <w:tc>
+          <w:tcPr>
+            <w:tcW w:w="1950" w:type="dxa"/>
+          </w:tcPr>
+          <w:p/>
+        </w:tc>
+        <w:tc>
+          <w:tcPr>
+            <w:tcW w:w="1976" w:type="dxa"/>
+          </w:tcPr>
+          <w:p/>
+        </w:tc>
+      </w:tr>
+      <w:tr>
+        <w:tc>
+          <w:tcPr>
+            <w:tcW w:w="3054" w:type="dxa"/>
+          </w:tcPr>
+          <w:p>
+            <w:r>
+              <w:t>In der tool erstellen funktion aufabbrechen drücken</w:t>
+            </w:r>
+          </w:p>
+        </w:tc>
+        <w:tc>
+          <w:tcPr>
+            <w:tcW w:w="2082" w:type="dxa"/>
+          </w:tcPr>
+          <w:p>
+            <w:r>
+              <w:t>Zurück auf Startseite weiterleiten</w:t>
+            </w:r>
+          </w:p>
+        </w:tc>
+        <w:tc>
+          <w:tcPr>
+            <w:tcW w:w="1950" w:type="dxa"/>
+          </w:tcPr>
+          <w:p/>
+        </w:tc>
+        <w:tc>
+          <w:tcPr>
+            <w:tcW w:w="1976" w:type="dxa"/>
+          </w:tcPr>
+          <w:p/>
+        </w:tc>
+      </w:tr>
+      <w:tr>
+        <w:tc>
+          <w:tcPr>
+            <w:tcW w:w="3054" w:type="dxa"/>
+          </w:tcPr>
+          <w:p>
+            <w:r>
+              <w:t xml:space="preserve">Tool erstelen ohne namen aber mit link und Bild </w:t>
+            </w:r>
+          </w:p>
+        </w:tc>
+        <w:tc>
+          <w:tcPr>
+            <w:tcW w:w="2082" w:type="dxa"/>
+          </w:tcPr>
+          <w:p>
+            <w:r>
+              <w:t>Meldung das Name ein Pflichtfeld ist</w:t>
+            </w:r>
+          </w:p>
+        </w:tc>
+        <w:tc>
+          <w:tcPr>
+            <w:tcW w:w="1950" w:type="dxa"/>
+          </w:tcPr>
+          <w:p/>
+        </w:tc>
+        <w:tc>
+          <w:tcPr>
+            <w:tcW w:w="1976" w:type="dxa"/>
+          </w:tcPr>
+          <w:p/>
+        </w:tc>
+      </w:tr>
+      <w:tr>
+        <w:tc>
+          <w:tcPr>
+            <w:tcW w:w="3054" w:type="dxa"/>
+          </w:tcPr>
+          <w:p>
+            <w:r>
+              <w:t xml:space="preserve">Tool erstellen ohne link aber mit namen und Bild </w:t>
+            </w:r>
+          </w:p>
+        </w:tc>
+        <w:tc>
+          <w:tcPr>
+            <w:tcW w:w="2082" w:type="dxa"/>
+          </w:tcPr>
+          <w:p>
+            <w:r>
+              <w:t>Meldung das Link ein Plichtfeld ist</w:t>
+            </w:r>
+          </w:p>
+        </w:tc>
+        <w:tc>
+          <w:tcPr>
+            <w:tcW w:w="1950" w:type="dxa"/>
+          </w:tcPr>
+          <w:p/>
+        </w:tc>
+        <w:tc>
+          <w:tcPr>
+            <w:tcW w:w="1976" w:type="dxa"/>
+          </w:tcPr>
+          <w:p/>
+        </w:tc>
+      </w:tr>
+      <w:tr>
+        <w:tc>
+          <w:tcPr>
+            <w:tcW w:w="3054" w:type="dxa"/>
+          </w:tcPr>
+          <w:p>
+            <w:r>
+              <w:t>Tool erstellen ohne ein Bild aber mit namen und link</w:t>
+            </w:r>
+          </w:p>
+        </w:tc>
+        <w:tc>
+          <w:tcPr>
+            <w:tcW w:w="2082" w:type="dxa"/>
+          </w:tcPr>
+          <w:p>
+            <w:r>
+              <w:t>Tool wird ohne Bild erstellt</w:t>
+            </w:r>
+          </w:p>
+        </w:tc>
+        <w:tc>
+          <w:tcPr>
+            <w:tcW w:w="1950" w:type="dxa"/>
+          </w:tcPr>
+          <w:p/>
+        </w:tc>
+        <w:tc>
+          <w:tcPr>
+            <w:tcW w:w="1976" w:type="dxa"/>
+          </w:tcPr>
+          <w:p/>
+        </w:tc>
+      </w:tr>
+      <w:tr>
+        <w:tc>
+          <w:tcPr>
+            <w:tcW w:w="3054" w:type="dxa"/>
+          </w:tcPr>
+          <w:p>
+            <w:r>
+              <w:t>Tool mit allen atributen erstellen</w:t>
+            </w:r>
+          </w:p>
+        </w:tc>
+        <w:tc>
+          <w:tcPr>
+            <w:tcW w:w="2082" w:type="dxa"/>
+          </w:tcPr>
+          <w:p>
+            <w:r>
+              <w:t>Tool wird mit eingegebenen Daten und ausgewähltem Bild erstellt</w:t>
+            </w:r>
+          </w:p>
+        </w:tc>
+        <w:tc>
+          <w:tcPr>
+            <w:tcW w:w="1950" w:type="dxa"/>
+          </w:tcPr>
+          <w:p/>
+        </w:tc>
+        <w:tc>
+          <w:tcPr>
+            <w:tcW w:w="1976" w:type="dxa"/>
+          </w:tcPr>
+          <w:p/>
+        </w:tc>
+      </w:tr>
+      <w:tr>
+        <w:tc>
+          <w:tcPr>
+            <w:tcW w:w="3054" w:type="dxa"/>
+          </w:tcPr>
+          <w:p>
+            <w:r>
+              <w:t>Ind er tool bearbeiten funktion auf abbrechen drücken</w:t>
+            </w:r>
+          </w:p>
+        </w:tc>
+        <w:tc>
+          <w:tcPr>
+            <w:tcW w:w="2082" w:type="dxa"/>
+          </w:tcPr>
+          <w:p>
+            <w:r>
+              <w:t>Zurück auf Startseite weiterleiten</w:t>
+            </w:r>
+          </w:p>
+        </w:tc>
+        <w:tc>
+          <w:tcPr>
+            <w:tcW w:w="1950" w:type="dxa"/>
+          </w:tcPr>
+          <w:p/>
+        </w:tc>
+        <w:tc>
+          <w:tcPr>
+            <w:tcW w:w="1976" w:type="dxa"/>
+          </w:tcPr>
+          <w:p/>
+        </w:tc>
+      </w:tr>
+      <w:tr>
+        <w:tc>
+          <w:tcPr>
+            <w:tcW w:w="3054" w:type="dxa"/>
+          </w:tcPr>
+          <w:p>
+            <w:r>
+              <w:t>Tool bearbeiten ohne namen aber mit link und Bild</w:t>
+            </w:r>
+          </w:p>
+        </w:tc>
+        <w:tc>
+          <w:tcPr>
+            <w:tcW w:w="2082" w:type="dxa"/>
+          </w:tcPr>
+          <w:p>
+            <w:r>
+              <w:t>Tool wird mit dem vorherigen Namen und neuem link und neuem Bild upgedated</w:t>
+            </w:r>
+          </w:p>
+        </w:tc>
+        <w:tc>
+          <w:tcPr>
+            <w:tcW w:w="1950" w:type="dxa"/>
+          </w:tcPr>
+          <w:p/>
+        </w:tc>
+        <w:tc>
+          <w:tcPr>
+            <w:tcW w:w="1976" w:type="dxa"/>
+          </w:tcPr>
+          <w:p/>
+        </w:tc>
+      </w:tr>
+      <w:tr>
+        <w:tc>
+          <w:tcPr>
+            <w:tcW w:w="3054" w:type="dxa"/>
+          </w:tcPr>
+          <w:p>
+            <w:r>
+              <w:t xml:space="preserve">Tool bearbeiten ohne link aber </w:t>
+            </w:r>
+          </w:p>
+          <w:p>
+            <w:r>
+              <w:t>mit namen und Bild</w:t>
+            </w:r>
+          </w:p>
+        </w:tc>
+        <w:tc>
+          <w:tcPr>
+            <w:tcW w:w="2082" w:type="dxa"/>
+          </w:tcPr>
+          <w:p>
+            <w:r>
+              <w:t>Tool wird mit dem vorherigen Link und neuen nameun und neuen Bild upgedated</w:t>
+            </w:r>
+          </w:p>
+        </w:tc>
+        <w:tc>
+          <w:tcPr>
+            <w:tcW w:w="1950" w:type="dxa"/>
+          </w:tcPr>
+          <w:p/>
+        </w:tc>
+        <w:tc>
+          <w:tcPr>
+            <w:tcW w:w="1976" w:type="dxa"/>
+          </w:tcPr>
+          <w:p/>
+        </w:tc>
+      </w:tr>
+      <w:tr>
+        <w:tc>
+          <w:tcPr>
+            <w:tcW w:w="3054" w:type="dxa"/>
+          </w:tcPr>
+          <w:p>
+            <w:r>
+              <w:t>Tool bearbeiten ohne Bild aber mit namen und link</w:t>
+            </w:r>
+          </w:p>
+        </w:tc>
+        <w:tc>
+          <w:tcPr>
+            <w:tcW w:w="2082" w:type="dxa"/>
+          </w:tcPr>
+          <w:p>
+            <w:r>
+              <w:t>Tool name und link werden upgedated und das Bild verbleibt unberührt</w:t>
+            </w:r>
+          </w:p>
+        </w:tc>
+        <w:tc>
+          <w:tcPr>
+            <w:tcW w:w="1950" w:type="dxa"/>
+          </w:tcPr>
+          <w:p/>
+        </w:tc>
+        <w:tc>
+          <w:tcPr>
+            <w:tcW w:w="1976" w:type="dxa"/>
+          </w:tcPr>
+          <w:p/>
+        </w:tc>
+      </w:tr>
+      <w:tr>
+        <w:tc>
+          <w:tcPr>
+            <w:tcW w:w="3054" w:type="dxa"/>
+          </w:tcPr>
+          <w:p>
+            <w:r>
+              <w:t>In der tool löschen funktion auf abbrechen drücken</w:t>
+            </w:r>
+          </w:p>
+        </w:tc>
+        <w:tc>
+          <w:tcPr>
+            <w:tcW w:w="2082" w:type="dxa"/>
+          </w:tcPr>
+          <w:p>
+            <w:r>
+              <w:t>Zurück auf Startseite weiterleiten</w:t>
+            </w:r>
+          </w:p>
+        </w:tc>
+        <w:tc>
+          <w:tcPr>
+            <w:tcW w:w="1950" w:type="dxa"/>
+          </w:tcPr>
+          <w:p/>
+        </w:tc>
+        <w:tc>
+          <w:tcPr>
+            <w:tcW w:w="1976" w:type="dxa"/>
+          </w:tcPr>
+          <w:p/>
+        </w:tc>
+      </w:tr>
+      <w:tr>
+        <w:tc>
+          <w:tcPr>
+            <w:tcW w:w="3054" w:type="dxa"/>
+          </w:tcPr>
+          <w:p>
+            <w:r>
+              <w:lastRenderedPageBreak/>
+              <w:t>In der tool löschen funktion auf Ja drücken</w:t>
+            </w:r>
+          </w:p>
+        </w:tc>
+        <w:tc>
+          <w:tcPr>
+            <w:tcW w:w="2082" w:type="dxa"/>
+          </w:tcPr>
+          <w:p>
+            <w:r>
+              <w:t>Tool wird aus der Datenbank gelöscht und das dazugehörige Bild wird falls vorhenden gelöscht</w:t>
+            </w:r>
+          </w:p>
+        </w:tc>
+        <w:tc>
+          <w:tcPr>
+            <w:tcW w:w="1950" w:type="dxa"/>
+          </w:tcPr>
+          <w:p/>
+        </w:tc>
+        <w:tc>
+          <w:tcPr>
+            <w:tcW w:w="1976" w:type="dxa"/>
+          </w:tcPr>
+          <w:p/>
+        </w:tc>
+      </w:tr>
+      <w:tr>
+        <w:trPr>
+          <w:trHeight w:val="220"/>
+        </w:trPr>
+        <w:tc>
+          <w:tcPr>
+            <w:tcW w:w="3054" w:type="dxa"/>
+          </w:tcPr>
+          <w:p>
+            <w:r>
+              <w:t>Auf ausloggen drücken</w:t>
+            </w:r>
+          </w:p>
+        </w:tc>
+        <w:tc>
+          <w:tcPr>
+            <w:tcW w:w="2082" w:type="dxa"/>
+          </w:tcPr>
+          <w:p>
+            <w:r>
+              <w:t>Auhtentication wird ungültig und auf login seite weiterleiten</w:t>
+            </w:r>
+          </w:p>
+        </w:tc>
+        <w:tc>
+          <w:tcPr>
+            <w:tcW w:w="1950" w:type="dxa"/>
+          </w:tcPr>
+          <w:p/>
+        </w:tc>
+        <w:tc>
+          <w:tcPr>
+            <w:tcW w:w="1976" w:type="dxa"/>
+          </w:tcPr>
+          <w:p/>
+        </w:tc>
+      </w:tr>
+      <w:tr>
+        <w:trPr>
+          <w:trHeight w:val="220"/>
+        </w:trPr>
+        <w:tc>
+          <w:tcPr>
+            <w:tcW w:w="3054" w:type="dxa"/>
+          </w:tcPr>
+          <w:p>
+            <w:r>
+              <w:t>Etwas unter Email im login eingeben das nicht ein @ und einen . beinhaltet</w:t>
+            </w:r>
+          </w:p>
+        </w:tc>
+        <w:tc>
+          <w:tcPr>
+            <w:tcW w:w="2082" w:type="dxa"/>
+          </w:tcPr>
+          <w:p>
+            <w:r>
+              <w:t>Meldung das das keine gültige Email ist</w:t>
+            </w:r>
+          </w:p>
+        </w:tc>
+        <w:tc>
+          <w:tcPr>
+            <w:tcW w:w="1950" w:type="dxa"/>
+          </w:tcPr>
+          <w:p/>
+        </w:tc>
+        <w:tc>
+          <w:tcPr>
+            <w:tcW w:w="1976" w:type="dxa"/>
+          </w:tcPr>
+          <w:p/>
+        </w:tc>
+      </w:tr>
+      <w:tr>
+        <w:trPr>
+          <w:trHeight w:val="220"/>
+        </w:trPr>
+        <w:tc>
+          <w:tcPr>
+            <w:tcW w:w="3054" w:type="dxa"/>
+          </w:tcPr>
+          <w:p>
+            <w:r>
+              <w:t>Eine noch nicht regristrierte Email im login eingeben</w:t>
+            </w:r>
+          </w:p>
+        </w:tc>
+        <w:tc>
+          <w:tcPr>
+            <w:tcW w:w="2082" w:type="dxa"/>
+          </w:tcPr>
+          <w:p>
+            <w:r>
+              <w:t>Meldung das Email noch nicht regristriert ist</w:t>
+            </w:r>
+          </w:p>
+        </w:tc>
+        <w:tc>
+          <w:tcPr>
+            <w:tcW w:w="1950" w:type="dxa"/>
+          </w:tcPr>
+          <w:p/>
+        </w:tc>
+        <w:tc>
+          <w:tcPr>
+            <w:tcW w:w="1976" w:type="dxa"/>
+          </w:tcPr>
+          <w:p/>
+        </w:tc>
+      </w:tr>
+      <w:tr>
+        <w:trPr>
+          <w:trHeight w:val="220"/>
+        </w:trPr>
+        <w:tc>
+          <w:tcPr>
+            <w:tcW w:w="3054" w:type="dxa"/>
+          </w:tcPr>
+          <w:p>
+            <w:r>
+              <w:t>Falsches passwort mt regristrierter email im login eingeben</w:t>
+            </w:r>
+          </w:p>
+        </w:tc>
+        <w:tc>
+          <w:tcPr>
+            <w:tcW w:w="2082" w:type="dxa"/>
+          </w:tcPr>
+          <w:p>
+            <w:r>
+              <w:t>Meldung das Passwort ungültig ist</w:t>
+            </w:r>
+          </w:p>
+        </w:tc>
+        <w:tc>
+          <w:tcPr>
+            <w:tcW w:w="1950" w:type="dxa"/>
+          </w:tcPr>
+          <w:p/>
+        </w:tc>
+        <w:tc>
+          <w:tcPr>
+            <w:tcW w:w="1976" w:type="dxa"/>
+          </w:tcPr>
+          <w:p/>
+        </w:tc>
+      </w:tr>
+      <w:tr>
+        <w:trPr>
+          <w:trHeight w:val="220"/>
+        </w:trPr>
+        <w:tc>
+          <w:tcPr>
+            <w:tcW w:w="3054" w:type="dxa"/>
+          </w:tcPr>
+          <w:p>
+            <w:r>
+              <w:t>Richtiges passwort mit regristrierter email im login eingeben</w:t>
+            </w:r>
+          </w:p>
+        </w:tc>
+        <w:tc>
+          <w:tcPr>
+            <w:tcW w:w="2082" w:type="dxa"/>
+          </w:tcPr>
+          <w:p>
+            <w:r>
+              <w:t>Authentikation wird gültig weiterleitung auf Startseite</w:t>
+            </w:r>
+          </w:p>
+        </w:tc>
+        <w:tc>
+          <w:tcPr>
+            <w:tcW w:w="1950" w:type="dxa"/>
+          </w:tcPr>
+          <w:p/>
+        </w:tc>
+        <w:tc>
+          <w:tcPr>
+            <w:tcW w:w="1976" w:type="dxa"/>
+          </w:tcPr>
+          <w:p/>
+        </w:tc>
+      </w:tr>
+      <w:tr>
+        <w:trPr>
+          <w:trHeight w:val="220"/>
+        </w:trPr>
+        <w:tc>
+          <w:tcPr>
+            <w:tcW w:w="3054" w:type="dxa"/>
+          </w:tcPr>
+          <w:p>
+            <w:r>
+              <w:t>Im Login auf Regristrieren drücken</w:t>
+            </w:r>
+          </w:p>
+        </w:tc>
+        <w:tc>
+          <w:tcPr>
+            <w:tcW w:w="2082" w:type="dxa"/>
+          </w:tcPr>
+          <w:p>
+            <w:r>
+              <w:t>Weiterleitung auf regristrieren seite</w:t>
+            </w:r>
+          </w:p>
+        </w:tc>
+        <w:tc>
+          <w:tcPr>
+            <w:tcW w:w="1950" w:type="dxa"/>
+          </w:tcPr>
+          <w:p/>
+        </w:tc>
+        <w:tc>
+          <w:tcPr>
+            <w:tcW w:w="1976" w:type="dxa"/>
+          </w:tcPr>
+          <w:p/>
+        </w:tc>
+      </w:tr>
+      <w:tr>
+        <w:trPr>
+          <w:trHeight w:val="220"/>
+        </w:trPr>
+        <w:tc>
+          <w:tcPr>
+            <w:tcW w:w="3054" w:type="dxa"/>
+          </w:tcPr>
+          <w:p>
+            <w:r>
+              <w:t>Bereits regristrierte email bei regristrierung eingeben</w:t>
+            </w:r>
+          </w:p>
+        </w:tc>
+        <w:tc>
+          <w:tcPr>
+            <w:tcW w:w="2082" w:type="dxa"/>
+          </w:tcPr>
+          <w:p>
+            <w:r>
+              <w:t>Meldung das die Email noch nicht regristriert ist</w:t>
+            </w:r>
+          </w:p>
+        </w:tc>
+        <w:tc>
+          <w:tcPr>
+            <w:tcW w:w="1950" w:type="dxa"/>
+          </w:tcPr>
+          <w:p/>
+        </w:tc>
+        <w:tc>
+          <w:tcPr>
+            <w:tcW w:w="1976" w:type="dxa"/>
+          </w:tcPr>
+          <w:p/>
+        </w:tc>
+      </w:tr>
+      <w:tr>
+        <w:trPr>
+          <w:trHeight w:val="220"/>
+        </w:trPr>
+        <w:tc>
+          <w:tcPr>
+            <w:tcW w:w="3054" w:type="dxa"/>
+          </w:tcPr>
+          <w:p>
+            <w:r>
+              <w:t>Etwas unter Email bei der regristrierung eingeben das nicht ein @ und einen . beinhaltet</w:t>
+            </w:r>
+          </w:p>
+        </w:tc>
+        <w:tc>
+          <w:tcPr>
+            <w:tcW w:w="2082" w:type="dxa"/>
+          </w:tcPr>
+          <w:p>
+            <w:r>
+              <w:t>Meldung dass das keine gültige Email ist</w:t>
+            </w:r>
+          </w:p>
+        </w:tc>
+        <w:tc>
+          <w:tcPr>
+            <w:tcW w:w="1950" w:type="dxa"/>
+          </w:tcPr>
+          <w:p/>
+        </w:tc>
+        <w:tc>
+          <w:tcPr>
+            <w:tcW w:w="1976" w:type="dxa"/>
+          </w:tcPr>
+          <w:p/>
+        </w:tc>
+      </w:tr>
+      <w:tr>
+        <w:trPr>
+          <w:trHeight w:val="220"/>
+        </w:trPr>
+        <w:tc>
+          <w:tcPr>
+            <w:tcW w:w="3054" w:type="dxa"/>
+          </w:tcPr>
+          <w:p>
+            <w:r>
+              <w:t>Zwei verschiedene passwörter bei der Regristrierung angeben</w:t>
+            </w:r>
+          </w:p>
+        </w:tc>
+        <w:tc>
+          <w:tcPr>
+            <w:tcW w:w="2082" w:type="dxa"/>
+          </w:tcPr>
+          <w:p>
+            <w:r>
+              <w:t>Meldung dass die passwörter nicht übereinstimmen</w:t>
+            </w:r>
+          </w:p>
+        </w:tc>
+        <w:tc>
+          <w:tcPr>
+            <w:tcW w:w="1950" w:type="dxa"/>
+          </w:tcPr>
+          <w:p/>
+        </w:tc>
+        <w:tc>
+          <w:tcPr>
+            <w:tcW w:w="1976" w:type="dxa"/>
+          </w:tcPr>
+          <w:p/>
+        </w:tc>
+      </w:tr>
+      <w:tr>
+        <w:trPr>
+          <w:trHeight w:val="220"/>
+        </w:trPr>
+        <w:tc>
+          <w:tcPr>
+            <w:tcW w:w="3054" w:type="dxa"/>
+          </w:tcPr>
+          <w:p>
+            <w:r>
+              <w:t>Nicht regristrierte Email und zwei überreinstimmende passwörter bei Regristrierung angeben</w:t>
+            </w:r>
+          </w:p>
+        </w:tc>
+        <w:tc>
+          <w:tcPr>
+            <w:tcW w:w="2082" w:type="dxa"/>
+          </w:tcPr>
+          <w:p>
+            <w:r>
+              <w:t>Neuer user wird erstellt login erfolgt und weiterleitung auf Startseite</w:t>
+            </w:r>
+          </w:p>
+        </w:tc>
+        <w:tc>
+          <w:tcPr>
+            <w:tcW w:w="1950" w:type="dxa"/>
+          </w:tcPr>
+          <w:p/>
+        </w:tc>
+        <w:tc>
+          <w:tcPr>
+            <w:tcW w:w="1976" w:type="dxa"/>
+          </w:tcPr>
+          <w:p/>
+        </w:tc>
+      </w:tr>
+    </w:tbl>
+    <w:p/>
+    <w:p>
+      <w:pPr>
+        <w:pStyle w:val="Heading2"/>
+      </w:pPr>
+      <w:bookmarkStart w:id="48" w:name="_Toc97729413"/>
+      <w:r>
+        <w:t>Entscheiden</w:t>
+      </w:r>
+      <w:bookmarkEnd w:id="48"/>
+    </w:p>
+    <w:p>
+      <w:r>
+        <w:t>Es gibt bei dem Projekt einige Entscheidungen zu treffen</w:t>
+      </w:r>
+      <w:r>
+        <w:t xml:space="preserve"> vorallem beim desing gibt es verschiedene Varianten </w:t>
+      </w:r>
+      <w:r>
+        <w:t>die ich unten auflisten werde.</w:t>
+      </w:r>
+    </w:p>
     <w:p>
       <w:pPr>
         <w:pStyle w:val="Heading3"/>
       </w:pPr>
-      <w:bookmarkStart w:id="47" w:name="_Toc97729412"/>
-      <w:r>
-        <w:t>Testfälle</w:t>
-      </w:r>
-      <w:bookmarkEnd w:id="47"/>
+      <w:bookmarkStart w:id="49" w:name="_Toc97729414"/>
+      <w:r>
+        <w:t>Variante</w:t>
+      </w:r>
+      <w:bookmarkEnd w:id="49"/>
+      <w:r>
+        <w:t>n</w:t>
+      </w:r>
     </w:p>
     <w:p/>
     <w:p>
       <w:pPr>
+        <w:pStyle w:val="Heading3"/>
+      </w:pPr>
+      <w:bookmarkStart w:id="50" w:name="_Toc97729415"/>
+      <w:r>
+        <w:t>Entscheind</w:t>
+      </w:r>
+      <w:bookmarkEnd w:id="50"/>
+    </w:p>
+    <w:p/>
+    <w:p>
+      <w:pPr>
         <w:pStyle w:val="Heading2"/>
       </w:pPr>
-      <w:bookmarkStart w:id="48" w:name="_Toc97729413"/>
+      <w:bookmarkStart w:id="51" w:name="_Toc97729416"/>
+      <w:r>
+        <w:t>Realisieren</w:t>
+      </w:r>
+      <w:bookmarkEnd w:id="51"/>
+    </w:p>
+    <w:p/>
+    <w:p>
+      <w:pPr>
+        <w:pStyle w:val="Heading3"/>
+      </w:pPr>
+      <w:bookmarkStart w:id="52" w:name="_Toc97729417"/>
       <w:r>
         <w:lastRenderedPageBreak/>
-        <w:t>Entscheiden</w:t>
-      </w:r>
-      <w:bookmarkEnd w:id="48"/>
-    </w:p>
-    <w:p>
-      <w:r>
-        <w:t>Es gibt bei dem Projekt einige Entscheidungen zu treffen</w:t>
-      </w:r>
-      <w:r>
-        <w:t xml:space="preserve"> vorallem beim desing gibt es verschiedene Varianten </w:t>
-      </w:r>
-      <w:r>
-        <w:t>die ich unten auflisten werde.</w:t>
-      </w:r>
-    </w:p>
+        <w:t>Datenbank</w:t>
+      </w:r>
+      <w:bookmarkEnd w:id="52"/>
+    </w:p>
+    <w:p/>
     <w:p>
       <w:pPr>
         <w:pStyle w:val="Heading3"/>
       </w:pPr>
-      <w:bookmarkStart w:id="49" w:name="_Toc97729414"/>
-      <w:r>
-        <w:t>Variante</w:t>
-      </w:r>
-      <w:bookmarkEnd w:id="49"/>
-      <w:r>
-        <w:t>n</w:t>
-      </w:r>
+      <w:bookmarkStart w:id="53" w:name="_Toc97729418"/>
+      <w:r>
+        <w:t>Login Funktion</w:t>
+      </w:r>
+      <w:bookmarkEnd w:id="53"/>
     </w:p>
     <w:p/>
+    <w:p>
+      <w:pPr>
+        <w:pStyle w:val="Heading3"/>
+      </w:pPr>
+      <w:bookmarkStart w:id="54" w:name="_Toc97729419"/>
+      <w:r>
+        <w:t>Regristrieren Funktion</w:t>
+      </w:r>
+      <w:bookmarkEnd w:id="54"/>
+    </w:p>
     <w:p/>
     <w:p>
       <w:pPr>
         <w:pStyle w:val="Heading3"/>
       </w:pPr>
-      <w:bookmarkStart w:id="50" w:name="_Toc97729415"/>
-      <w:r>
-        <w:t>Entscheind</w:t>
-      </w:r>
-      <w:bookmarkEnd w:id="50"/>
+      <w:bookmarkStart w:id="55" w:name="_Toc97729420"/>
+      <w:r>
+        <w:t>Tool hinzufügen Funktion</w:t>
+      </w:r>
+      <w:bookmarkEnd w:id="55"/>
     </w:p>
     <w:p/>
     <w:p>
       <w:pPr>
+        <w:pStyle w:val="Heading3"/>
+      </w:pPr>
+      <w:bookmarkStart w:id="56" w:name="_Toc97729421"/>
+      <w:r>
+        <w:t>Tool bearbeiten Funktion</w:t>
+      </w:r>
+      <w:bookmarkEnd w:id="56"/>
+    </w:p>
+    <w:p/>
+    <w:p>
+      <w:pPr>
+        <w:pStyle w:val="Heading3"/>
+      </w:pPr>
+      <w:bookmarkStart w:id="57" w:name="_Toc97729422"/>
+      <w:r>
+        <w:t>Tool löschen Funktion</w:t>
+      </w:r>
+      <w:bookmarkEnd w:id="57"/>
+    </w:p>
+    <w:p/>
+    <w:p>
+      <w:pPr>
+        <w:pStyle w:val="Heading3"/>
+      </w:pPr>
+      <w:bookmarkStart w:id="58" w:name="_Toc97729423"/>
+      <w:r>
+        <w:t>Bild hochladen Funktion</w:t>
+      </w:r>
+      <w:bookmarkEnd w:id="58"/>
+    </w:p>
+    <w:p/>
+    <w:p>
+      <w:pPr>
+        <w:pStyle w:val="Heading3"/>
+      </w:pPr>
+      <w:bookmarkStart w:id="59" w:name="_Toc97729424"/>
+      <w:r>
+        <w:t>Dashboard</w:t>
+      </w:r>
+      <w:bookmarkEnd w:id="59"/>
+    </w:p>
+    <w:p/>
+    <w:p>
+      <w:pPr>
+        <w:pStyle w:val="Heading3"/>
+      </w:pPr>
+      <w:bookmarkStart w:id="60" w:name="_Toc97729425"/>
+      <w:r>
+        <w:t>Layout &amp; Design</w:t>
+      </w:r>
+      <w:bookmarkEnd w:id="60"/>
+    </w:p>
+    <w:p/>
+    <w:p>
+      <w:pPr>
+        <w:pStyle w:val="Heading3"/>
+      </w:pPr>
+      <w:bookmarkStart w:id="61" w:name="_Toc97729426"/>
+      <w:r>
+        <w:t>Plausible Eingaben &amp; Benutzerfreundlichkeit</w:t>
+      </w:r>
+      <w:bookmarkEnd w:id="61"/>
+    </w:p>
+    <w:p/>
+    <w:p>
+      <w:pPr>
+        <w:pStyle w:val="Heading3"/>
+      </w:pPr>
+      <w:bookmarkStart w:id="62" w:name="_Toc97729427"/>
+      <w:r>
+        <w:t>Überprüfung aller Eingaben</w:t>
+      </w:r>
+      <w:bookmarkEnd w:id="62"/>
+    </w:p>
+    <w:p/>
+    <w:p>
+      <w:pPr>
+        <w:pStyle w:val="Heading3"/>
+      </w:pPr>
+      <w:bookmarkStart w:id="63" w:name="_Toc97729428"/>
+      <w:r>
+        <w:t>Redundanz entfernt</w:t>
+      </w:r>
+      <w:bookmarkEnd w:id="63"/>
+    </w:p>
+    <w:p/>
+    <w:p>
+      <w:pPr>
+        <w:pStyle w:val="Heading3"/>
+      </w:pPr>
+      <w:bookmarkStart w:id="64" w:name="_Toc97729429"/>
+      <w:r>
+        <w:t>Fehlerprüfung und Lösungsanwendung</w:t>
+      </w:r>
+      <w:bookmarkEnd w:id="64"/>
+    </w:p>
+    <w:p/>
+    <w:p>
+      <w:pPr>
         <w:pStyle w:val="Heading2"/>
       </w:pPr>
-      <w:bookmarkStart w:id="51" w:name="_Toc97729416"/>
-      <w:r>
-        <w:t>Realisieren</w:t>
-      </w:r>
-      <w:bookmarkEnd w:id="51"/>
+      <w:bookmarkStart w:id="65" w:name="_Toc97729430"/>
+      <w:r>
+        <w:t>Kontrolieren</w:t>
+      </w:r>
+      <w:bookmarkEnd w:id="65"/>
     </w:p>
     <w:p/>
     <w:p>
       <w:pPr>
         <w:pStyle w:val="Heading3"/>
       </w:pPr>
-      <w:bookmarkStart w:id="52" w:name="_Toc97729417"/>
-      <w:r>
-        <w:t>Datenbank</w:t>
-      </w:r>
-      <w:bookmarkEnd w:id="52"/>
+      <w:bookmarkStart w:id="66" w:name="_Toc97729431"/>
+      <w:r>
+        <w:t>Testprotokoll</w:t>
+      </w:r>
+      <w:bookmarkEnd w:id="66"/>
     </w:p>
     <w:p/>
     <w:p>
       <w:pPr>
         <w:pStyle w:val="Heading3"/>
       </w:pPr>
-      <w:bookmarkStart w:id="53" w:name="_Toc97729418"/>
-      <w:r>
-        <w:t>Login Funktion</w:t>
-      </w:r>
-      <w:bookmarkEnd w:id="53"/>
+      <w:bookmarkStart w:id="67" w:name="_Toc97729432"/>
+      <w:r>
+        <w:t>Testbericht</w:t>
+      </w:r>
+      <w:bookmarkEnd w:id="67"/>
     </w:p>
     <w:p/>
     <w:p>
       <w:pPr>
-        <w:pStyle w:val="Heading3"/>
-      </w:pPr>
-      <w:bookmarkStart w:id="54" w:name="_Toc97729419"/>
-      <w:r>
-        <w:t>Regristrieren Funktion</w:t>
-      </w:r>
-      <w:bookmarkEnd w:id="54"/>
+        <w:pStyle w:val="Heading2"/>
+      </w:pPr>
+      <w:bookmarkStart w:id="68" w:name="_Toc97729433"/>
+      <w:r>
+        <w:t>Reflexion</w:t>
+      </w:r>
+      <w:bookmarkEnd w:id="68"/>
     </w:p>
     <w:p/>
     <w:p>
       <w:pPr>
-        <w:pStyle w:val="Heading3"/>
-      </w:pPr>
-      <w:bookmarkStart w:id="55" w:name="_Toc97729420"/>
-      <w:r>
-        <w:t>Tool hinzufügen Funktion</w:t>
-      </w:r>
-      <w:bookmarkEnd w:id="55"/>
+        <w:pStyle w:val="Heading1"/>
+      </w:pPr>
+      <w:bookmarkStart w:id="69" w:name="_Toc97729434"/>
+      <w:r>
+        <w:t>Glossar</w:t>
+      </w:r>
+      <w:bookmarkEnd w:id="69"/>
     </w:p>
     <w:p/>
     <w:p>
       <w:pPr>
-        <w:pStyle w:val="Heading3"/>
-      </w:pPr>
-      <w:bookmarkStart w:id="56" w:name="_Toc97729421"/>
-      <w:r>
-        <w:t>Tool bearbeiten Funktion</w:t>
-      </w:r>
-      <w:bookmarkEnd w:id="56"/>
-    </w:p>
-    <w:p/>
-    <w:p>
-      <w:pPr>
-        <w:pStyle w:val="Heading3"/>
-      </w:pPr>
-      <w:bookmarkStart w:id="57" w:name="_Toc97729422"/>
-      <w:r>
-        <w:t>Tool löschen Funktion</w:t>
-      </w:r>
-      <w:bookmarkEnd w:id="57"/>
-    </w:p>
-    <w:p/>
-    <w:p>
-      <w:pPr>
-        <w:pStyle w:val="Heading3"/>
-      </w:pPr>
-      <w:bookmarkStart w:id="58" w:name="_Toc97729423"/>
-      <w:r>
-        <w:t>Bild hochladen Funktion</w:t>
-      </w:r>
-      <w:bookmarkEnd w:id="58"/>
-    </w:p>
-    <w:p/>
-    <w:p>
-      <w:pPr>
-        <w:pStyle w:val="Heading3"/>
-      </w:pPr>
-      <w:bookmarkStart w:id="59" w:name="_Toc97729424"/>
-      <w:r>
-        <w:t>Dashboard</w:t>
-      </w:r>
-      <w:bookmarkEnd w:id="59"/>
-    </w:p>
-    <w:p/>
-    <w:p>
-      <w:pPr>
-        <w:pStyle w:val="Heading3"/>
-      </w:pPr>
-      <w:bookmarkStart w:id="60" w:name="_Toc97729425"/>
-      <w:r>
-        <w:t>Layout &amp; Design</w:t>
-      </w:r>
-      <w:bookmarkEnd w:id="60"/>
-    </w:p>
-    <w:p/>
-    <w:p>
-      <w:pPr>
-        <w:pStyle w:val="Heading3"/>
-      </w:pPr>
-      <w:bookmarkStart w:id="61" w:name="_Toc97729426"/>
-      <w:r>
-        <w:t>Plausible Eingaben &amp; Benutzerfreundlichkeit</w:t>
-      </w:r>
-      <w:bookmarkEnd w:id="61"/>
-    </w:p>
-    <w:p/>
-    <w:p>
-      <w:pPr>
-        <w:pStyle w:val="Heading3"/>
-      </w:pPr>
-      <w:bookmarkStart w:id="62" w:name="_Toc97729427"/>
-      <w:r>
-        <w:t>Überprüfung aller Eingaben</w:t>
-      </w:r>
-      <w:bookmarkEnd w:id="62"/>
-    </w:p>
-    <w:p/>
-    <w:p>
-      <w:pPr>
-        <w:pStyle w:val="Heading3"/>
-      </w:pPr>
-      <w:bookmarkStart w:id="63" w:name="_Toc97729428"/>
-      <w:r>
-        <w:t>Redundanz entfernt</w:t>
-      </w:r>
-      <w:bookmarkEnd w:id="63"/>
-    </w:p>
-    <w:p/>
-    <w:p>
-      <w:pPr>
-        <w:pStyle w:val="Heading3"/>
-      </w:pPr>
-      <w:bookmarkStart w:id="64" w:name="_Toc97729429"/>
-      <w:r>
-        <w:t>Fehlerprüfung und Lösungsanwendung</w:t>
-      </w:r>
-      <w:bookmarkEnd w:id="64"/>
-    </w:p>
-    <w:p/>
-    <w:p>
-      <w:pPr>
-        <w:pStyle w:val="Heading2"/>
-      </w:pPr>
-      <w:bookmarkStart w:id="65" w:name="_Toc97729430"/>
+        <w:pStyle w:val="Heading1"/>
+      </w:pPr>
+      <w:bookmarkStart w:id="70" w:name="_Toc97729435"/>
       <w:r>
         <w:lastRenderedPageBreak/>
-        <w:t>Kontrolieren</w:t>
-      </w:r>
-      <w:bookmarkEnd w:id="65"/>
-    </w:p>
-    <w:p/>
-    <w:p>
-      <w:pPr>
-        <w:pStyle w:val="Heading3"/>
-      </w:pPr>
-      <w:bookmarkStart w:id="66" w:name="_Toc97729431"/>
-      <w:r>
-        <w:t>Testprotokoll</w:t>
-      </w:r>
-      <w:bookmarkEnd w:id="66"/>
-    </w:p>
-    <w:p/>
-    <w:p>
-      <w:pPr>
-        <w:pStyle w:val="Heading3"/>
-      </w:pPr>
-      <w:bookmarkStart w:id="67" w:name="_Toc97729432"/>
-      <w:r>
-        <w:t>Testbericht</w:t>
-      </w:r>
-      <w:bookmarkEnd w:id="67"/>
-    </w:p>
-    <w:p/>
-    <w:p>
-      <w:pPr>
-        <w:pStyle w:val="Heading2"/>
-      </w:pPr>
-      <w:bookmarkStart w:id="68" w:name="_Toc97729433"/>
-      <w:r>
-        <w:t>Reflexion</w:t>
-      </w:r>
-      <w:bookmarkEnd w:id="68"/>
-    </w:p>
-    <w:p/>
-    <w:p>
-      <w:pPr>
-        <w:pStyle w:val="Heading1"/>
-      </w:pPr>
-      <w:bookmarkStart w:id="69" w:name="_Toc97729434"/>
-      <w:r>
-        <w:t>Glossar</w:t>
-      </w:r>
-      <w:bookmarkEnd w:id="69"/>
-    </w:p>
-    <w:p/>
-    <w:p>
-      <w:pPr>
-        <w:pStyle w:val="Heading1"/>
-      </w:pPr>
-      <w:bookmarkStart w:id="70" w:name="_Toc97729435"/>
-      <w:r>
         <w:t>Abbildungsverzeichnis</w:t>
       </w:r>
       <w:bookmarkEnd w:id="70"/>
@@ -12706,9 +14230,6 @@
     <w:p/>
     <w:p/>
     <w:sectPr>
-      <w:footerReference w:type="default" r:id="rId9"/>
-      <w:headerReference w:type="first" r:id="rId10"/>
-      <w:footerReference w:type="first" r:id="rId11"/>
       <w:pgSz w:w="11906" w:h="16838"/>
       <w:pgMar w:top="1417" w:right="1417" w:bottom="1134" w:left="1417" w:header="708" w:footer="708" w:gutter="0"/>
       <w:pgNumType w:start="0"/>
@@ -12749,7 +14270,7 @@
 <w:ftr xmlns:wpc="http://schemas.microsoft.com/office/word/2010/wordprocessingCanvas" xmlns:cx="http://schemas.microsoft.com/office/drawing/2014/chartex" xmlns:cx1="http://schemas.microsoft.com/office/drawing/2015/9/8/chartex" xmlns:cx2="http://schemas.microsoft.com/office/drawing/2015/10/21/chartex" xmlns:cx3="http://schemas.microsoft.com/office/drawing/2016/5/9/chartex" xmlns:cx4="http://schemas.microsoft.com/office/drawing/2016/5/10/chartex" xmlns:cx5="http://schemas.microsoft.com/office/drawing/2016/5/11/chartex" xmlns:cx6="http://schemas.microsoft.com/office/drawing/2016/5/12/chartex" xmlns:cx7="http://schemas.microsoft.com/office/drawing/2016/5/13/chartex" xmlns:cx8="http://schemas.microsoft.com/office/drawing/2016/5/14/chartex" xmlns:mc="http://schemas.openxmlformats.org/markup-compatibility/2006" xmlns:aink="http://schemas.microsoft.com/office/drawing/2016/ink" xmlns:am3d="http://schemas.microsoft.com/office/drawing/2017/model3d" xmlns:o="urn:schemas-microsoft-com:office:office" xmlns:r="http://schemas.openxmlformats.org/officeDocument/2006/relationships" xmlns:m="http://schemas.openxmlformats.org/officeDocument/2006/math" xmlns:v="urn:schemas-microsoft-com:vml" xmlns:wp14="http://schemas.microsoft.com/office/word/2010/wordprocessingDrawing" xmlns:wp="http://schemas.openxmlformats.org/drawingml/2006/wordprocessingDrawing" xmlns:w10="urn:schemas-microsoft-com:office:word" xmlns:w="http://schemas.openxmlformats.org/wordprocessingml/2006/main" xmlns:w14="http://schemas.microsoft.com/office/word/2010/wordml" xmlns:w15="http://schemas.microsoft.com/office/word/2012/wordml" xmlns:w16cex="http://schemas.microsoft.com/office/word/2018/wordml/cex" xmlns:w16cid="http://schemas.microsoft.com/office/word/2016/wordml/cid" xmlns:w16="http://schemas.microsoft.com/office/word/2018/wordml" xmlns:w16sdtdh="http://schemas.microsoft.com/office/word/2020/wordml/sdtdatahash" xmlns:w16se="http://schemas.microsoft.com/office/word/2015/wordml/symex" xmlns:wpg="http://schemas.microsoft.com/office/word/2010/wordprocessingGroup" xmlns:wpi="http://schemas.microsoft.com/office/word/2010/wordprocessingInk" xmlns:wne="http://schemas.microsoft.com/office/word/2006/wordml" xmlns:wps="http://schemas.microsoft.com/office/word/2010/wordprocessingShape" mc:Ignorable="w14 w15 w16se w16cid w16 w16cex w16sdtdh wp14">
   <w:sdt>
     <w:sdtPr>
-      <w:id w:val="139161994"/>
+      <w:id w:val="-238640468"/>
       <w:docPartObj>
         <w:docPartGallery w:val="Page Numbers (Bottom of Page)"/>
         <w:docPartUnique/>
@@ -12764,7 +14285,6 @@
       <w:p>
         <w:pPr>
           <w:pStyle w:val="Footer"/>
-          <w:jc w:val="right"/>
         </w:pPr>
         <w:r>
           <w:fldChar w:fldCharType="begin"/>
@@ -12812,6 +14332,9 @@
     </w:r>
     <w:r>
       <w:ptab w:relativeTo="margin" w:alignment="right" w:leader="none"/>
+    </w:r>
+    <w:r>
+      <w:t>14</w:t>
     </w:r>
   </w:p>
 </w:ftr>

</xml_diff>